<commit_message>
Minor spelling and spacing fixes
</commit_message>
<xml_diff>
--- a/PlosBiology/minorrevision/FINAL_PLOSBiol_Cybathlon_supplementaryTable_S1.docx
+++ b/PlosBiology/minorrevision/FINAL_PLOSBiol_Cybathlon_supplementaryTable_S1.docx
@@ -1,10 +1,11 @@
 
 <file path=word/document.xml><?xml version="1.0" encoding="utf-8"?>
-<w:document xmlns:wpc="http://schemas.microsoft.com/office/word/2010/wordprocessingCanvas" xmlns:mc="http://schemas.openxmlformats.org/markup-compatibility/2006" xmlns:o="urn:schemas-microsoft-com:office:office" xmlns:r="http://schemas.openxmlformats.org/officeDocument/2006/relationships" xmlns:m="http://schemas.openxmlformats.org/officeDocument/2006/math" xmlns:v="urn:schemas-microsoft-com:vml" xmlns:wp14="http://schemas.microsoft.com/office/word/2010/wordprocessingDrawing" xmlns:wp="http://schemas.openxmlformats.org/drawingml/2006/wordprocessingDrawing" xmlns:w10="urn:schemas-microsoft-com:office:word" xmlns:w="http://schemas.openxmlformats.org/wordprocessingml/2006/main" xmlns:w14="http://schemas.microsoft.com/office/word/2010/wordml" xmlns:w15="http://schemas.microsoft.com/office/word/2012/wordml" xmlns:wpg="http://schemas.microsoft.com/office/word/2010/wordprocessingGroup" xmlns:wpi="http://schemas.microsoft.com/office/word/2010/wordprocessingInk" xmlns:wne="http://schemas.microsoft.com/office/word/2006/wordml" xmlns:wps="http://schemas.microsoft.com/office/word/2010/wordprocessingShape" mc:Ignorable="w14 w15 wp14">
+<w:document xmlns:o="urn:schemas-microsoft-com:office:office" xmlns:r="http://schemas.openxmlformats.org/officeDocument/2006/relationships" xmlns:v="urn:schemas-microsoft-com:vml" xmlns:w="http://schemas.openxmlformats.org/wordprocessingml/2006/main" xmlns:w10="urn:schemas-microsoft-com:office:word" xmlns:wp="http://schemas.openxmlformats.org/drawingml/2006/wordprocessingDrawing" xmlns:wps="http://schemas.microsoft.com/office/word/2010/wordprocessingShape" xmlns:wpg="http://schemas.microsoft.com/office/word/2010/wordprocessingGroup" xmlns:mc="http://schemas.openxmlformats.org/markup-compatibility/2006" xmlns:wp14="http://schemas.microsoft.com/office/word/2010/wordprocessingDrawing" xmlns:w14="http://schemas.microsoft.com/office/word/2010/wordml" mc:Ignorable="w14 wp14">
   <w:body>
     <w:p>
       <w:pPr>
-        <w:spacing w:after="120" w:line="480" w:lineRule="auto"/>
+        <w:pStyle w:val="Normal"/>
+        <w:spacing w:lineRule="auto" w:line="480" w:before="0" w:after="120"/>
         <w:jc w:val="both"/>
         <w:rPr>
           <w:sz w:val="20"/>
@@ -17,23 +18,7 @@
           <w:sz w:val="20"/>
           <w:szCs w:val="20"/>
         </w:rPr>
-        <w:t>S1</w:t>
-      </w:r>
-      <w:r>
-        <w:rPr>
-          <w:b/>
-          <w:sz w:val="20"/>
-          <w:szCs w:val="20"/>
-        </w:rPr>
-        <w:t xml:space="preserve"> Table</w:t>
-      </w:r>
-      <w:r>
-        <w:rPr>
-          <w:b/>
-          <w:sz w:val="20"/>
-          <w:szCs w:val="20"/>
-        </w:rPr>
-        <w:t>.</w:t>
+        <w:t>S1 Table.</w:t>
       </w:r>
       <w:r>
         <w:rPr>
@@ -46,17 +31,23 @@
     <w:tbl>
       <w:tblPr>
         <w:tblW w:w="9404" w:type="dxa"/>
-        <w:tblInd w:w="100" w:type="dxa"/>
+        <w:jc w:val="left"/>
+        <w:tblInd w:w="82" w:type="dxa"/>
         <w:tblBorders>
-          <w:top w:val="single" w:sz="8" w:space="0" w:color="000000"/>
-          <w:left w:val="single" w:sz="8" w:space="0" w:color="000000"/>
-          <w:bottom w:val="single" w:sz="8" w:space="0" w:color="000000"/>
-          <w:right w:val="single" w:sz="8" w:space="0" w:color="000000"/>
-          <w:insideH w:val="single" w:sz="8" w:space="0" w:color="000000"/>
-          <w:insideV w:val="single" w:sz="8" w:space="0" w:color="000000"/>
+          <w:top w:val="single" w:sz="8" w:space="0" w:color="000001"/>
+          <w:left w:val="single" w:sz="8" w:space="0" w:color="000001"/>
+          <w:bottom w:val="single" w:sz="8" w:space="0" w:color="000001"/>
+          <w:right w:val="single" w:sz="8" w:space="0" w:color="000001"/>
+          <w:insideH w:val="single" w:sz="8" w:space="0" w:color="000001"/>
+          <w:insideV w:val="single" w:sz="8" w:space="0" w:color="000001"/>
         </w:tblBorders>
-        <w:tblLayout w:type="fixed"/>
-        <w:tblLook w:val="0600" w:firstRow="0" w:lastRow="0" w:firstColumn="0" w:lastColumn="0" w:noHBand="1" w:noVBand="1"/>
+        <w:tblCellMar>
+          <w:top w:w="100" w:type="dxa"/>
+          <w:left w:w="90" w:type="dxa"/>
+          <w:bottom w:w="100" w:type="dxa"/>
+          <w:right w:w="100" w:type="dxa"/>
+        </w:tblCellMar>
+        <w:tblLook w:val="0600" w:noVBand="1" w:noHBand="1" w:lastColumn="0" w:firstColumn="0" w:lastRow="0" w:firstRow="0"/>
       </w:tblPr>
       <w:tblGrid>
         <w:gridCol w:w="1636"/>
@@ -64,36 +55,44 @@
         <w:gridCol w:w="1440"/>
         <w:gridCol w:w="1574"/>
         <w:gridCol w:w="1574"/>
-        <w:gridCol w:w="1574"/>
+        <w:gridCol w:w="1573"/>
       </w:tblGrid>
       <w:tr>
+        <w:trPr/>
         <w:tc>
           <w:tcPr>
             <w:tcW w:w="1636" w:type="dxa"/>
-            <w:shd w:val="clear" w:color="auto" w:fill="auto"/>
-            <w:tcMar>
-              <w:top w:w="100" w:type="dxa"/>
-              <w:left w:w="100" w:type="dxa"/>
-              <w:bottom w:w="100" w:type="dxa"/>
-              <w:right w:w="100" w:type="dxa"/>
-            </w:tcMar>
-          </w:tcPr>
-          <w:p>
-            <w:pPr>
-              <w:widowControl w:val="0"/>
+            <w:tcBorders>
+              <w:top w:val="single" w:sz="8" w:space="0" w:color="000001"/>
+              <w:left w:val="single" w:sz="8" w:space="0" w:color="000001"/>
+              <w:bottom w:val="single" w:sz="8" w:space="0" w:color="000001"/>
+              <w:right w:val="single" w:sz="8" w:space="0" w:color="000001"/>
+              <w:insideH w:val="single" w:sz="8" w:space="0" w:color="000001"/>
+              <w:insideV w:val="single" w:sz="8" w:space="0" w:color="000001"/>
+            </w:tcBorders>
+            <w:shd w:color="auto" w:fill="auto" w:val="clear"/>
+            <w:tcMar>
+              <w:left w:w="90" w:type="dxa"/>
+            </w:tcMar>
+          </w:tcPr>
+          <w:p>
+            <w:pPr>
+              <w:pStyle w:val="Normal"/>
+              <w:widowControl w:val="false"/>
               <w:jc w:val="center"/>
               <w:rPr>
                 <w:b/>
-                <w:sz w:val="20"/>
-                <w:szCs w:val="20"/>
-              </w:rPr>
-            </w:pPr>
-            <w:r>
-              <w:rPr>
                 <w:b/>
                 <w:sz w:val="20"/>
                 <w:szCs w:val="20"/>
               </w:rPr>
+            </w:pPr>
+            <w:r>
+              <w:rPr>
+                <w:b/>
+                <w:sz w:val="20"/>
+                <w:szCs w:val="20"/>
+              </w:rPr>
               <w:t>Team</w:t>
             </w:r>
           </w:p>
@@ -101,30 +100,37 @@
         <w:tc>
           <w:tcPr>
             <w:tcW w:w="1606" w:type="dxa"/>
-            <w:shd w:val="clear" w:color="auto" w:fill="auto"/>
-            <w:tcMar>
-              <w:top w:w="100" w:type="dxa"/>
-              <w:left w:w="100" w:type="dxa"/>
-              <w:bottom w:w="100" w:type="dxa"/>
-              <w:right w:w="100" w:type="dxa"/>
-            </w:tcMar>
-          </w:tcPr>
-          <w:p>
-            <w:pPr>
-              <w:widowControl w:val="0"/>
+            <w:tcBorders>
+              <w:top w:val="single" w:sz="8" w:space="0" w:color="000001"/>
+              <w:left w:val="single" w:sz="8" w:space="0" w:color="000001"/>
+              <w:bottom w:val="single" w:sz="8" w:space="0" w:color="000001"/>
+              <w:right w:val="single" w:sz="8" w:space="0" w:color="000001"/>
+              <w:insideH w:val="single" w:sz="8" w:space="0" w:color="000001"/>
+              <w:insideV w:val="single" w:sz="8" w:space="0" w:color="000001"/>
+            </w:tcBorders>
+            <w:shd w:color="auto" w:fill="auto" w:val="clear"/>
+            <w:tcMar>
+              <w:left w:w="90" w:type="dxa"/>
+            </w:tcMar>
+          </w:tcPr>
+          <w:p>
+            <w:pPr>
+              <w:pStyle w:val="Normal"/>
+              <w:widowControl w:val="false"/>
               <w:jc w:val="center"/>
               <w:rPr>
                 <w:b/>
-                <w:sz w:val="20"/>
-                <w:szCs w:val="20"/>
-              </w:rPr>
-            </w:pPr>
-            <w:r>
-              <w:rPr>
                 <w:b/>
                 <w:sz w:val="20"/>
                 <w:szCs w:val="20"/>
               </w:rPr>
+            </w:pPr>
+            <w:r>
+              <w:rPr>
+                <w:b/>
+                <w:sz w:val="20"/>
+                <w:szCs w:val="20"/>
+              </w:rPr>
               <w:t>Duration</w:t>
             </w:r>
           </w:p>
@@ -132,30 +138,37 @@
         <w:tc>
           <w:tcPr>
             <w:tcW w:w="1440" w:type="dxa"/>
-            <w:shd w:val="clear" w:color="auto" w:fill="auto"/>
-            <w:tcMar>
-              <w:top w:w="100" w:type="dxa"/>
-              <w:left w:w="100" w:type="dxa"/>
-              <w:bottom w:w="100" w:type="dxa"/>
-              <w:right w:w="100" w:type="dxa"/>
-            </w:tcMar>
-          </w:tcPr>
-          <w:p>
-            <w:pPr>
-              <w:widowControl w:val="0"/>
+            <w:tcBorders>
+              <w:top w:val="single" w:sz="8" w:space="0" w:color="000001"/>
+              <w:left w:val="single" w:sz="8" w:space="0" w:color="000001"/>
+              <w:bottom w:val="single" w:sz="8" w:space="0" w:color="000001"/>
+              <w:right w:val="single" w:sz="8" w:space="0" w:color="000001"/>
+              <w:insideH w:val="single" w:sz="8" w:space="0" w:color="000001"/>
+              <w:insideV w:val="single" w:sz="8" w:space="0" w:color="000001"/>
+            </w:tcBorders>
+            <w:shd w:color="auto" w:fill="auto" w:val="clear"/>
+            <w:tcMar>
+              <w:left w:w="90" w:type="dxa"/>
+            </w:tcMar>
+          </w:tcPr>
+          <w:p>
+            <w:pPr>
+              <w:pStyle w:val="Normal"/>
+              <w:widowControl w:val="false"/>
               <w:jc w:val="center"/>
               <w:rPr>
                 <w:b/>
-                <w:sz w:val="20"/>
-                <w:szCs w:val="20"/>
-              </w:rPr>
-            </w:pPr>
-            <w:r>
-              <w:rPr>
                 <w:b/>
                 <w:sz w:val="20"/>
                 <w:szCs w:val="20"/>
               </w:rPr>
+            </w:pPr>
+            <w:r>
+              <w:rPr>
+                <w:b/>
+                <w:sz w:val="20"/>
+                <w:szCs w:val="20"/>
+              </w:rPr>
               <w:t># Sessions</w:t>
             </w:r>
           </w:p>
@@ -163,30 +176,37 @@
         <w:tc>
           <w:tcPr>
             <w:tcW w:w="1574" w:type="dxa"/>
-            <w:shd w:val="clear" w:color="auto" w:fill="auto"/>
-            <w:tcMar>
-              <w:top w:w="100" w:type="dxa"/>
-              <w:left w:w="100" w:type="dxa"/>
-              <w:bottom w:w="100" w:type="dxa"/>
-              <w:right w:w="100" w:type="dxa"/>
-            </w:tcMar>
-          </w:tcPr>
-          <w:p>
-            <w:pPr>
-              <w:widowControl w:val="0"/>
+            <w:tcBorders>
+              <w:top w:val="single" w:sz="8" w:space="0" w:color="000001"/>
+              <w:left w:val="single" w:sz="8" w:space="0" w:color="000001"/>
+              <w:bottom w:val="single" w:sz="8" w:space="0" w:color="000001"/>
+              <w:right w:val="single" w:sz="8" w:space="0" w:color="000001"/>
+              <w:insideH w:val="single" w:sz="8" w:space="0" w:color="000001"/>
+              <w:insideV w:val="single" w:sz="8" w:space="0" w:color="000001"/>
+            </w:tcBorders>
+            <w:shd w:color="auto" w:fill="auto" w:val="clear"/>
+            <w:tcMar>
+              <w:left w:w="90" w:type="dxa"/>
+            </w:tcMar>
+          </w:tcPr>
+          <w:p>
+            <w:pPr>
+              <w:pStyle w:val="Normal"/>
+              <w:widowControl w:val="false"/>
               <w:jc w:val="center"/>
               <w:rPr>
                 <w:b/>
-                <w:sz w:val="20"/>
-                <w:szCs w:val="20"/>
-              </w:rPr>
-            </w:pPr>
-            <w:r>
-              <w:rPr>
                 <w:b/>
                 <w:sz w:val="20"/>
                 <w:szCs w:val="20"/>
               </w:rPr>
+            </w:pPr>
+            <w:r>
+              <w:rPr>
+                <w:b/>
+                <w:sz w:val="20"/>
+                <w:szCs w:val="20"/>
+              </w:rPr>
               <w:t>Intensity</w:t>
             </w:r>
           </w:p>
@@ -194,50 +214,64 @@
         <w:tc>
           <w:tcPr>
             <w:tcW w:w="1574" w:type="dxa"/>
-            <w:shd w:val="clear" w:color="auto" w:fill="auto"/>
-            <w:tcMar>
-              <w:top w:w="100" w:type="dxa"/>
-              <w:left w:w="100" w:type="dxa"/>
-              <w:bottom w:w="100" w:type="dxa"/>
-              <w:right w:w="100" w:type="dxa"/>
-            </w:tcMar>
-          </w:tcPr>
-          <w:p>
-            <w:pPr>
-              <w:widowControl w:val="0"/>
+            <w:tcBorders>
+              <w:top w:val="single" w:sz="8" w:space="0" w:color="000001"/>
+              <w:left w:val="single" w:sz="8" w:space="0" w:color="000001"/>
+              <w:bottom w:val="single" w:sz="8" w:space="0" w:color="000001"/>
+              <w:right w:val="single" w:sz="8" w:space="0" w:color="000001"/>
+              <w:insideH w:val="single" w:sz="8" w:space="0" w:color="000001"/>
+              <w:insideV w:val="single" w:sz="8" w:space="0" w:color="000001"/>
+            </w:tcBorders>
+            <w:shd w:color="auto" w:fill="auto" w:val="clear"/>
+            <w:tcMar>
+              <w:left w:w="90" w:type="dxa"/>
+            </w:tcMar>
+          </w:tcPr>
+          <w:p>
+            <w:pPr>
+              <w:pStyle w:val="Normal"/>
+              <w:widowControl w:val="false"/>
               <w:jc w:val="center"/>
               <w:rPr>
                 <w:b/>
-                <w:sz w:val="20"/>
-                <w:szCs w:val="20"/>
-              </w:rPr>
-            </w:pPr>
-            <w:r>
-              <w:rPr>
                 <w:b/>
                 <w:sz w:val="20"/>
                 <w:szCs w:val="20"/>
               </w:rPr>
+            </w:pPr>
+            <w:r>
+              <w:rPr>
+                <w:b/>
+                <w:sz w:val="20"/>
+                <w:szCs w:val="20"/>
+              </w:rPr>
               <w:t>Recalibration</w:t>
             </w:r>
           </w:p>
         </w:tc>
         <w:tc>
           <w:tcPr>
-            <w:tcW w:w="1574" w:type="dxa"/>
-            <w:shd w:val="clear" w:color="auto" w:fill="auto"/>
-            <w:tcMar>
-              <w:top w:w="100" w:type="dxa"/>
-              <w:left w:w="100" w:type="dxa"/>
-              <w:bottom w:w="100" w:type="dxa"/>
-              <w:right w:w="100" w:type="dxa"/>
-            </w:tcMar>
-          </w:tcPr>
-          <w:p>
-            <w:pPr>
-              <w:widowControl w:val="0"/>
-              <w:jc w:val="center"/>
-              <w:rPr>
+            <w:tcW w:w="1573" w:type="dxa"/>
+            <w:tcBorders>
+              <w:top w:val="single" w:sz="8" w:space="0" w:color="000001"/>
+              <w:left w:val="single" w:sz="8" w:space="0" w:color="000001"/>
+              <w:bottom w:val="single" w:sz="8" w:space="0" w:color="000001"/>
+              <w:right w:val="single" w:sz="8" w:space="0" w:color="000001"/>
+              <w:insideH w:val="single" w:sz="8" w:space="0" w:color="000001"/>
+              <w:insideV w:val="single" w:sz="8" w:space="0" w:color="000001"/>
+            </w:tcBorders>
+            <w:shd w:color="auto" w:fill="auto" w:val="clear"/>
+            <w:tcMar>
+              <w:left w:w="90" w:type="dxa"/>
+            </w:tcMar>
+          </w:tcPr>
+          <w:p>
+            <w:pPr>
+              <w:pStyle w:val="Normal"/>
+              <w:widowControl w:val="false"/>
+              <w:jc w:val="center"/>
+              <w:rPr>
+                <w:b/>
                 <w:b/>
                 <w:sz w:val="20"/>
                 <w:szCs w:val="20"/>
@@ -255,67 +289,73 @@
         </w:tc>
       </w:tr>
       <w:tr>
+        <w:trPr/>
         <w:tc>
           <w:tcPr>
             <w:tcW w:w="1636" w:type="dxa"/>
-            <w:shd w:val="clear" w:color="auto" w:fill="auto"/>
-            <w:tcMar>
-              <w:top w:w="100" w:type="dxa"/>
-              <w:left w:w="100" w:type="dxa"/>
-              <w:bottom w:w="100" w:type="dxa"/>
-              <w:right w:w="100" w:type="dxa"/>
-            </w:tcMar>
-          </w:tcPr>
-          <w:p>
-            <w:pPr>
-              <w:widowControl w:val="0"/>
-              <w:jc w:val="center"/>
-              <w:rPr>
-                <w:sz w:val="20"/>
-                <w:szCs w:val="20"/>
-              </w:rPr>
-            </w:pPr>
-            <w:proofErr w:type="spellStart"/>
-            <w:r>
-              <w:rPr>
-                <w:sz w:val="20"/>
-                <w:szCs w:val="20"/>
-              </w:rPr>
-              <w:t>BrainGain</w:t>
-            </w:r>
-            <w:proofErr w:type="spellEnd"/>
-            <w:r>
-              <w:rPr>
-                <w:sz w:val="20"/>
-                <w:szCs w:val="20"/>
-              </w:rPr>
-              <w:t xml:space="preserve"> </w:t>
-            </w:r>
-            <w:hyperlink r:id="rId5">
-              <w:r>
-                <w:rPr>
-                  <w:sz w:val="20"/>
-                  <w:szCs w:val="20"/>
-                </w:rPr>
-                <w:t>[72]</w:t>
-              </w:r>
-            </w:hyperlink>
+            <w:tcBorders>
+              <w:top w:val="single" w:sz="8" w:space="0" w:color="000001"/>
+              <w:left w:val="single" w:sz="8" w:space="0" w:color="000001"/>
+              <w:bottom w:val="single" w:sz="8" w:space="0" w:color="000001"/>
+              <w:right w:val="single" w:sz="8" w:space="0" w:color="000001"/>
+              <w:insideH w:val="single" w:sz="8" w:space="0" w:color="000001"/>
+              <w:insideV w:val="single" w:sz="8" w:space="0" w:color="000001"/>
+            </w:tcBorders>
+            <w:shd w:color="auto" w:fill="auto" w:val="clear"/>
+            <w:tcMar>
+              <w:left w:w="90" w:type="dxa"/>
+            </w:tcMar>
+          </w:tcPr>
+          <w:p>
+            <w:pPr>
+              <w:pStyle w:val="Normal"/>
+              <w:widowControl w:val="false"/>
+              <w:jc w:val="center"/>
+              <w:rPr/>
+            </w:pPr>
+            <w:r>
+              <w:rPr>
+                <w:sz w:val="20"/>
+                <w:szCs w:val="20"/>
+              </w:rPr>
+              <w:t>BrainGain [7</w:t>
+            </w:r>
+            <w:r>
+              <w:rPr>
+                <w:sz w:val="20"/>
+                <w:szCs w:val="20"/>
+              </w:rPr>
+              <w:t>4</w:t>
+            </w:r>
+            <w:r>
+              <w:rPr>
+                <w:sz w:val="20"/>
+                <w:szCs w:val="20"/>
+              </w:rPr>
+              <w:t>]</w:t>
+            </w:r>
           </w:p>
         </w:tc>
         <w:tc>
           <w:tcPr>
             <w:tcW w:w="1606" w:type="dxa"/>
-            <w:shd w:val="clear" w:color="auto" w:fill="auto"/>
-            <w:tcMar>
-              <w:top w:w="100" w:type="dxa"/>
-              <w:left w:w="100" w:type="dxa"/>
-              <w:bottom w:w="100" w:type="dxa"/>
-              <w:right w:w="100" w:type="dxa"/>
-            </w:tcMar>
-          </w:tcPr>
-          <w:p>
-            <w:pPr>
-              <w:widowControl w:val="0"/>
+            <w:tcBorders>
+              <w:top w:val="single" w:sz="8" w:space="0" w:color="000001"/>
+              <w:left w:val="single" w:sz="8" w:space="0" w:color="000001"/>
+              <w:bottom w:val="single" w:sz="8" w:space="0" w:color="000001"/>
+              <w:right w:val="single" w:sz="8" w:space="0" w:color="000001"/>
+              <w:insideH w:val="single" w:sz="8" w:space="0" w:color="000001"/>
+              <w:insideV w:val="single" w:sz="8" w:space="0" w:color="000001"/>
+            </w:tcBorders>
+            <w:shd w:color="auto" w:fill="auto" w:val="clear"/>
+            <w:tcMar>
+              <w:left w:w="90" w:type="dxa"/>
+            </w:tcMar>
+          </w:tcPr>
+          <w:p>
+            <w:pPr>
+              <w:pStyle w:val="Normal"/>
+              <w:widowControl w:val="false"/>
               <w:jc w:val="center"/>
               <w:rPr>
                 <w:sz w:val="20"/>
@@ -334,17 +374,23 @@
         <w:tc>
           <w:tcPr>
             <w:tcW w:w="1440" w:type="dxa"/>
-            <w:shd w:val="clear" w:color="auto" w:fill="auto"/>
-            <w:tcMar>
-              <w:top w:w="100" w:type="dxa"/>
-              <w:left w:w="100" w:type="dxa"/>
-              <w:bottom w:w="100" w:type="dxa"/>
-              <w:right w:w="100" w:type="dxa"/>
-            </w:tcMar>
-          </w:tcPr>
-          <w:p>
-            <w:pPr>
-              <w:widowControl w:val="0"/>
+            <w:tcBorders>
+              <w:top w:val="single" w:sz="8" w:space="0" w:color="000001"/>
+              <w:left w:val="single" w:sz="8" w:space="0" w:color="000001"/>
+              <w:bottom w:val="single" w:sz="8" w:space="0" w:color="000001"/>
+              <w:right w:val="single" w:sz="8" w:space="0" w:color="000001"/>
+              <w:insideH w:val="single" w:sz="8" w:space="0" w:color="000001"/>
+              <w:insideV w:val="single" w:sz="8" w:space="0" w:color="000001"/>
+            </w:tcBorders>
+            <w:shd w:color="auto" w:fill="auto" w:val="clear"/>
+            <w:tcMar>
+              <w:left w:w="90" w:type="dxa"/>
+            </w:tcMar>
+          </w:tcPr>
+          <w:p>
+            <w:pPr>
+              <w:pStyle w:val="Normal"/>
+              <w:widowControl w:val="false"/>
               <w:jc w:val="center"/>
               <w:rPr>
                 <w:sz w:val="20"/>
@@ -363,17 +409,23 @@
         <w:tc>
           <w:tcPr>
             <w:tcW w:w="1574" w:type="dxa"/>
-            <w:shd w:val="clear" w:color="auto" w:fill="auto"/>
-            <w:tcMar>
-              <w:top w:w="100" w:type="dxa"/>
-              <w:left w:w="100" w:type="dxa"/>
-              <w:bottom w:w="100" w:type="dxa"/>
-              <w:right w:w="100" w:type="dxa"/>
-            </w:tcMar>
-          </w:tcPr>
-          <w:p>
-            <w:pPr>
-              <w:widowControl w:val="0"/>
+            <w:tcBorders>
+              <w:top w:val="single" w:sz="8" w:space="0" w:color="000001"/>
+              <w:left w:val="single" w:sz="8" w:space="0" w:color="000001"/>
+              <w:bottom w:val="single" w:sz="8" w:space="0" w:color="000001"/>
+              <w:right w:val="single" w:sz="8" w:space="0" w:color="000001"/>
+              <w:insideH w:val="single" w:sz="8" w:space="0" w:color="000001"/>
+              <w:insideV w:val="single" w:sz="8" w:space="0" w:color="000001"/>
+            </w:tcBorders>
+            <w:shd w:color="auto" w:fill="auto" w:val="clear"/>
+            <w:tcMar>
+              <w:left w:w="90" w:type="dxa"/>
+            </w:tcMar>
+          </w:tcPr>
+          <w:p>
+            <w:pPr>
+              <w:pStyle w:val="Normal"/>
+              <w:widowControl w:val="false"/>
               <w:jc w:val="center"/>
               <w:rPr>
                 <w:sz w:val="20"/>
@@ -392,17 +444,23 @@
         <w:tc>
           <w:tcPr>
             <w:tcW w:w="1574" w:type="dxa"/>
-            <w:shd w:val="clear" w:color="auto" w:fill="auto"/>
-            <w:tcMar>
-              <w:top w:w="100" w:type="dxa"/>
-              <w:left w:w="100" w:type="dxa"/>
-              <w:bottom w:w="100" w:type="dxa"/>
-              <w:right w:w="100" w:type="dxa"/>
-            </w:tcMar>
-          </w:tcPr>
-          <w:p>
-            <w:pPr>
-              <w:widowControl w:val="0"/>
+            <w:tcBorders>
+              <w:top w:val="single" w:sz="8" w:space="0" w:color="000001"/>
+              <w:left w:val="single" w:sz="8" w:space="0" w:color="000001"/>
+              <w:bottom w:val="single" w:sz="8" w:space="0" w:color="000001"/>
+              <w:right w:val="single" w:sz="8" w:space="0" w:color="000001"/>
+              <w:insideH w:val="single" w:sz="8" w:space="0" w:color="000001"/>
+              <w:insideV w:val="single" w:sz="8" w:space="0" w:color="000001"/>
+            </w:tcBorders>
+            <w:shd w:color="auto" w:fill="auto" w:val="clear"/>
+            <w:tcMar>
+              <w:left w:w="90" w:type="dxa"/>
+            </w:tcMar>
+          </w:tcPr>
+          <w:p>
+            <w:pPr>
+              <w:pStyle w:val="Normal"/>
+              <w:widowControl w:val="false"/>
               <w:jc w:val="center"/>
               <w:rPr>
                 <w:sz w:val="20"/>
@@ -419,7 +477,8 @@
           </w:p>
           <w:p>
             <w:pPr>
-              <w:widowControl w:val="0"/>
+              <w:pStyle w:val="Normal"/>
+              <w:widowControl w:val="false"/>
               <w:jc w:val="center"/>
               <w:rPr>
                 <w:sz w:val="20"/>
@@ -437,18 +496,24 @@
         </w:tc>
         <w:tc>
           <w:tcPr>
-            <w:tcW w:w="1574" w:type="dxa"/>
-            <w:shd w:val="clear" w:color="auto" w:fill="auto"/>
-            <w:tcMar>
-              <w:top w:w="100" w:type="dxa"/>
-              <w:left w:w="100" w:type="dxa"/>
-              <w:bottom w:w="100" w:type="dxa"/>
-              <w:right w:w="100" w:type="dxa"/>
-            </w:tcMar>
-          </w:tcPr>
-          <w:p>
-            <w:pPr>
-              <w:widowControl w:val="0"/>
+            <w:tcW w:w="1573" w:type="dxa"/>
+            <w:tcBorders>
+              <w:top w:val="single" w:sz="8" w:space="0" w:color="000001"/>
+              <w:left w:val="single" w:sz="8" w:space="0" w:color="000001"/>
+              <w:bottom w:val="single" w:sz="8" w:space="0" w:color="000001"/>
+              <w:right w:val="single" w:sz="8" w:space="0" w:color="000001"/>
+              <w:insideH w:val="single" w:sz="8" w:space="0" w:color="000001"/>
+              <w:insideV w:val="single" w:sz="8" w:space="0" w:color="000001"/>
+            </w:tcBorders>
+            <w:shd w:color="auto" w:fill="auto" w:val="clear"/>
+            <w:tcMar>
+              <w:left w:w="90" w:type="dxa"/>
+            </w:tcMar>
+          </w:tcPr>
+          <w:p>
+            <w:pPr>
+              <w:pStyle w:val="Normal"/>
+              <w:widowControl w:val="false"/>
               <w:jc w:val="center"/>
               <w:rPr>
                 <w:sz w:val="20"/>
@@ -466,58 +531,87 @@
         </w:tc>
       </w:tr>
       <w:tr>
+        <w:trPr/>
         <w:tc>
           <w:tcPr>
             <w:tcW w:w="1636" w:type="dxa"/>
-            <w:shd w:val="clear" w:color="auto" w:fill="auto"/>
-            <w:tcMar>
-              <w:top w:w="100" w:type="dxa"/>
-              <w:left w:w="100" w:type="dxa"/>
-              <w:bottom w:w="100" w:type="dxa"/>
-              <w:right w:w="100" w:type="dxa"/>
-            </w:tcMar>
-          </w:tcPr>
-          <w:p>
-            <w:pPr>
-              <w:widowControl w:val="0"/>
-              <w:jc w:val="center"/>
-              <w:rPr>
-                <w:sz w:val="20"/>
-                <w:szCs w:val="20"/>
-              </w:rPr>
-            </w:pPr>
-            <w:r>
-              <w:rPr>
-                <w:sz w:val="20"/>
-                <w:szCs w:val="20"/>
-              </w:rPr>
-              <w:t xml:space="preserve">Athena-Minerva </w:t>
-            </w:r>
-            <w:hyperlink r:id="rId6">
-              <w:r>
-                <w:rPr>
-                  <w:sz w:val="20"/>
-                  <w:szCs w:val="20"/>
-                </w:rPr>
-                <w:t>[73,74]</w:t>
-              </w:r>
-            </w:hyperlink>
+            <w:tcBorders>
+              <w:top w:val="single" w:sz="8" w:space="0" w:color="000001"/>
+              <w:left w:val="single" w:sz="8" w:space="0" w:color="000001"/>
+              <w:bottom w:val="single" w:sz="8" w:space="0" w:color="000001"/>
+              <w:right w:val="single" w:sz="8" w:space="0" w:color="000001"/>
+              <w:insideH w:val="single" w:sz="8" w:space="0" w:color="000001"/>
+              <w:insideV w:val="single" w:sz="8" w:space="0" w:color="000001"/>
+            </w:tcBorders>
+            <w:shd w:color="auto" w:fill="auto" w:val="clear"/>
+            <w:tcMar>
+              <w:left w:w="90" w:type="dxa"/>
+            </w:tcMar>
+          </w:tcPr>
+          <w:p>
+            <w:pPr>
+              <w:pStyle w:val="Normal"/>
+              <w:widowControl w:val="false"/>
+              <w:jc w:val="center"/>
+              <w:rPr/>
+            </w:pPr>
+            <w:r>
+              <w:rPr>
+                <w:sz w:val="20"/>
+                <w:szCs w:val="20"/>
+              </w:rPr>
+              <w:t>Athena-Minerva [7</w:t>
+            </w:r>
+            <w:r>
+              <w:rPr>
+                <w:sz w:val="20"/>
+                <w:szCs w:val="20"/>
+              </w:rPr>
+              <w:t>5</w:t>
+            </w:r>
+            <w:r>
+              <w:rPr>
+                <w:sz w:val="20"/>
+                <w:szCs w:val="20"/>
+              </w:rPr>
+              <w:t>,7</w:t>
+            </w:r>
+            <w:r>
+              <w:rPr>
+                <w:sz w:val="20"/>
+                <w:szCs w:val="20"/>
+              </w:rPr>
+              <w:t>6</w:t>
+            </w:r>
+            <w:r>
+              <w:rPr>
+                <w:sz w:val="20"/>
+                <w:szCs w:val="20"/>
+              </w:rPr>
+              <w:t>]</w:t>
+            </w:r>
           </w:p>
         </w:tc>
         <w:tc>
           <w:tcPr>
             <w:tcW w:w="1606" w:type="dxa"/>
-            <w:shd w:val="clear" w:color="auto" w:fill="auto"/>
-            <w:tcMar>
-              <w:top w:w="100" w:type="dxa"/>
-              <w:left w:w="100" w:type="dxa"/>
-              <w:bottom w:w="100" w:type="dxa"/>
-              <w:right w:w="100" w:type="dxa"/>
-            </w:tcMar>
-          </w:tcPr>
-          <w:p>
-            <w:pPr>
-              <w:widowControl w:val="0"/>
+            <w:tcBorders>
+              <w:top w:val="single" w:sz="8" w:space="0" w:color="000001"/>
+              <w:left w:val="single" w:sz="8" w:space="0" w:color="000001"/>
+              <w:bottom w:val="single" w:sz="8" w:space="0" w:color="000001"/>
+              <w:right w:val="single" w:sz="8" w:space="0" w:color="000001"/>
+              <w:insideH w:val="single" w:sz="8" w:space="0" w:color="000001"/>
+              <w:insideV w:val="single" w:sz="8" w:space="0" w:color="000001"/>
+            </w:tcBorders>
+            <w:shd w:color="auto" w:fill="auto" w:val="clear"/>
+            <w:tcMar>
+              <w:left w:w="90" w:type="dxa"/>
+            </w:tcMar>
+          </w:tcPr>
+          <w:p>
+            <w:pPr>
+              <w:pStyle w:val="Normal"/>
+              <w:widowControl w:val="false"/>
               <w:jc w:val="center"/>
               <w:rPr>
                 <w:sz w:val="20"/>
@@ -536,17 +630,23 @@
         <w:tc>
           <w:tcPr>
             <w:tcW w:w="1440" w:type="dxa"/>
-            <w:shd w:val="clear" w:color="auto" w:fill="auto"/>
-            <w:tcMar>
-              <w:top w:w="100" w:type="dxa"/>
-              <w:left w:w="100" w:type="dxa"/>
-              <w:bottom w:w="100" w:type="dxa"/>
-              <w:right w:w="100" w:type="dxa"/>
-            </w:tcMar>
-          </w:tcPr>
-          <w:p>
-            <w:pPr>
-              <w:widowControl w:val="0"/>
+            <w:tcBorders>
+              <w:top w:val="single" w:sz="8" w:space="0" w:color="000001"/>
+              <w:left w:val="single" w:sz="8" w:space="0" w:color="000001"/>
+              <w:bottom w:val="single" w:sz="8" w:space="0" w:color="000001"/>
+              <w:right w:val="single" w:sz="8" w:space="0" w:color="000001"/>
+              <w:insideH w:val="single" w:sz="8" w:space="0" w:color="000001"/>
+              <w:insideV w:val="single" w:sz="8" w:space="0" w:color="000001"/>
+            </w:tcBorders>
+            <w:shd w:color="auto" w:fill="auto" w:val="clear"/>
+            <w:tcMar>
+              <w:left w:w="90" w:type="dxa"/>
+            </w:tcMar>
+          </w:tcPr>
+          <w:p>
+            <w:pPr>
+              <w:pStyle w:val="Normal"/>
+              <w:widowControl w:val="false"/>
               <w:jc w:val="center"/>
               <w:rPr>
                 <w:sz w:val="20"/>
@@ -565,17 +665,23 @@
         <w:tc>
           <w:tcPr>
             <w:tcW w:w="1574" w:type="dxa"/>
-            <w:shd w:val="clear" w:color="auto" w:fill="auto"/>
-            <w:tcMar>
-              <w:top w:w="100" w:type="dxa"/>
-              <w:left w:w="100" w:type="dxa"/>
-              <w:bottom w:w="100" w:type="dxa"/>
-              <w:right w:w="100" w:type="dxa"/>
-            </w:tcMar>
-          </w:tcPr>
-          <w:p>
-            <w:pPr>
-              <w:widowControl w:val="0"/>
+            <w:tcBorders>
+              <w:top w:val="single" w:sz="8" w:space="0" w:color="000001"/>
+              <w:left w:val="single" w:sz="8" w:space="0" w:color="000001"/>
+              <w:bottom w:val="single" w:sz="8" w:space="0" w:color="000001"/>
+              <w:right w:val="single" w:sz="8" w:space="0" w:color="000001"/>
+              <w:insideH w:val="single" w:sz="8" w:space="0" w:color="000001"/>
+              <w:insideV w:val="single" w:sz="8" w:space="0" w:color="000001"/>
+            </w:tcBorders>
+            <w:shd w:color="auto" w:fill="auto" w:val="clear"/>
+            <w:tcMar>
+              <w:left w:w="90" w:type="dxa"/>
+            </w:tcMar>
+          </w:tcPr>
+          <w:p>
+            <w:pPr>
+              <w:pStyle w:val="Normal"/>
+              <w:widowControl w:val="false"/>
               <w:jc w:val="center"/>
               <w:rPr>
                 <w:sz w:val="20"/>
@@ -594,17 +700,23 @@
         <w:tc>
           <w:tcPr>
             <w:tcW w:w="1574" w:type="dxa"/>
-            <w:shd w:val="clear" w:color="auto" w:fill="auto"/>
-            <w:tcMar>
-              <w:top w:w="100" w:type="dxa"/>
-              <w:left w:w="100" w:type="dxa"/>
-              <w:bottom w:w="100" w:type="dxa"/>
-              <w:right w:w="100" w:type="dxa"/>
-            </w:tcMar>
-          </w:tcPr>
-          <w:p>
-            <w:pPr>
-              <w:widowControl w:val="0"/>
+            <w:tcBorders>
+              <w:top w:val="single" w:sz="8" w:space="0" w:color="000001"/>
+              <w:left w:val="single" w:sz="8" w:space="0" w:color="000001"/>
+              <w:bottom w:val="single" w:sz="8" w:space="0" w:color="000001"/>
+              <w:right w:val="single" w:sz="8" w:space="0" w:color="000001"/>
+              <w:insideH w:val="single" w:sz="8" w:space="0" w:color="000001"/>
+              <w:insideV w:val="single" w:sz="8" w:space="0" w:color="000001"/>
+            </w:tcBorders>
+            <w:shd w:color="auto" w:fill="auto" w:val="clear"/>
+            <w:tcMar>
+              <w:left w:w="90" w:type="dxa"/>
+            </w:tcMar>
+          </w:tcPr>
+          <w:p>
+            <w:pPr>
+              <w:pStyle w:val="Normal"/>
+              <w:widowControl w:val="false"/>
               <w:jc w:val="center"/>
               <w:rPr>
                 <w:sz w:val="20"/>
@@ -622,18 +734,24 @@
         </w:tc>
         <w:tc>
           <w:tcPr>
-            <w:tcW w:w="1574" w:type="dxa"/>
-            <w:shd w:val="clear" w:color="auto" w:fill="auto"/>
-            <w:tcMar>
-              <w:top w:w="100" w:type="dxa"/>
-              <w:left w:w="100" w:type="dxa"/>
-              <w:bottom w:w="100" w:type="dxa"/>
-              <w:right w:w="100" w:type="dxa"/>
-            </w:tcMar>
-          </w:tcPr>
-          <w:p>
-            <w:pPr>
-              <w:widowControl w:val="0"/>
+            <w:tcW w:w="1573" w:type="dxa"/>
+            <w:tcBorders>
+              <w:top w:val="single" w:sz="8" w:space="0" w:color="000001"/>
+              <w:left w:val="single" w:sz="8" w:space="0" w:color="000001"/>
+              <w:bottom w:val="single" w:sz="8" w:space="0" w:color="000001"/>
+              <w:right w:val="single" w:sz="8" w:space="0" w:color="000001"/>
+              <w:insideH w:val="single" w:sz="8" w:space="0" w:color="000001"/>
+              <w:insideV w:val="single" w:sz="8" w:space="0" w:color="000001"/>
+            </w:tcBorders>
+            <w:shd w:color="auto" w:fill="auto" w:val="clear"/>
+            <w:tcMar>
+              <w:left w:w="90" w:type="dxa"/>
+            </w:tcMar>
+          </w:tcPr>
+          <w:p>
+            <w:pPr>
+              <w:pStyle w:val="Normal"/>
+              <w:widowControl w:val="false"/>
               <w:jc w:val="center"/>
               <w:rPr>
                 <w:sz w:val="20"/>
@@ -651,27 +769,33 @@
         </w:tc>
       </w:tr>
       <w:tr>
+        <w:trPr/>
         <w:tc>
           <w:tcPr>
             <w:tcW w:w="1636" w:type="dxa"/>
-            <w:shd w:val="clear" w:color="auto" w:fill="auto"/>
-            <w:tcMar>
-              <w:top w:w="100" w:type="dxa"/>
-              <w:left w:w="100" w:type="dxa"/>
-              <w:bottom w:w="100" w:type="dxa"/>
-              <w:right w:w="100" w:type="dxa"/>
-            </w:tcMar>
-          </w:tcPr>
-          <w:p>
-            <w:pPr>
-              <w:widowControl w:val="0"/>
-              <w:jc w:val="center"/>
-              <w:rPr>
-                <w:sz w:val="20"/>
-                <w:szCs w:val="20"/>
-              </w:rPr>
-            </w:pPr>
-            <w:proofErr w:type="spellStart"/>
+            <w:tcBorders>
+              <w:top w:val="single" w:sz="8" w:space="0" w:color="000001"/>
+              <w:left w:val="single" w:sz="8" w:space="0" w:color="000001"/>
+              <w:bottom w:val="single" w:sz="8" w:space="0" w:color="000001"/>
+              <w:right w:val="single" w:sz="8" w:space="0" w:color="000001"/>
+              <w:insideH w:val="single" w:sz="8" w:space="0" w:color="000001"/>
+              <w:insideV w:val="single" w:sz="8" w:space="0" w:color="000001"/>
+            </w:tcBorders>
+            <w:shd w:color="auto" w:fill="auto" w:val="clear"/>
+            <w:tcMar>
+              <w:left w:w="90" w:type="dxa"/>
+            </w:tcMar>
+          </w:tcPr>
+          <w:p>
+            <w:pPr>
+              <w:pStyle w:val="Normal"/>
+              <w:widowControl w:val="false"/>
+              <w:jc w:val="center"/>
+              <w:rPr>
+                <w:sz w:val="20"/>
+                <w:szCs w:val="20"/>
+              </w:rPr>
+            </w:pPr>
             <w:r>
               <w:rPr>
                 <w:sz w:val="20"/>
@@ -679,23 +803,28 @@
               </w:rPr>
               <w:t>OpenBMI</w:t>
             </w:r>
-            <w:proofErr w:type="spellEnd"/>
           </w:p>
         </w:tc>
         <w:tc>
           <w:tcPr>
             <w:tcW w:w="1606" w:type="dxa"/>
-            <w:shd w:val="clear" w:color="auto" w:fill="auto"/>
-            <w:tcMar>
-              <w:top w:w="100" w:type="dxa"/>
-              <w:left w:w="100" w:type="dxa"/>
-              <w:bottom w:w="100" w:type="dxa"/>
-              <w:right w:w="100" w:type="dxa"/>
-            </w:tcMar>
-          </w:tcPr>
-          <w:p>
-            <w:pPr>
-              <w:widowControl w:val="0"/>
+            <w:tcBorders>
+              <w:top w:val="single" w:sz="8" w:space="0" w:color="000001"/>
+              <w:left w:val="single" w:sz="8" w:space="0" w:color="000001"/>
+              <w:bottom w:val="single" w:sz="8" w:space="0" w:color="000001"/>
+              <w:right w:val="single" w:sz="8" w:space="0" w:color="000001"/>
+              <w:insideH w:val="single" w:sz="8" w:space="0" w:color="000001"/>
+              <w:insideV w:val="single" w:sz="8" w:space="0" w:color="000001"/>
+            </w:tcBorders>
+            <w:shd w:color="auto" w:fill="auto" w:val="clear"/>
+            <w:tcMar>
+              <w:left w:w="90" w:type="dxa"/>
+            </w:tcMar>
+          </w:tcPr>
+          <w:p>
+            <w:pPr>
+              <w:pStyle w:val="Normal"/>
+              <w:widowControl w:val="false"/>
               <w:jc w:val="center"/>
               <w:rPr>
                 <w:sz w:val="20"/>
@@ -714,17 +843,23 @@
         <w:tc>
           <w:tcPr>
             <w:tcW w:w="1440" w:type="dxa"/>
-            <w:shd w:val="clear" w:color="auto" w:fill="auto"/>
-            <w:tcMar>
-              <w:top w:w="100" w:type="dxa"/>
-              <w:left w:w="100" w:type="dxa"/>
-              <w:bottom w:w="100" w:type="dxa"/>
-              <w:right w:w="100" w:type="dxa"/>
-            </w:tcMar>
-          </w:tcPr>
-          <w:p>
-            <w:pPr>
-              <w:widowControl w:val="0"/>
+            <w:tcBorders>
+              <w:top w:val="single" w:sz="8" w:space="0" w:color="000001"/>
+              <w:left w:val="single" w:sz="8" w:space="0" w:color="000001"/>
+              <w:bottom w:val="single" w:sz="8" w:space="0" w:color="000001"/>
+              <w:right w:val="single" w:sz="8" w:space="0" w:color="000001"/>
+              <w:insideH w:val="single" w:sz="8" w:space="0" w:color="000001"/>
+              <w:insideV w:val="single" w:sz="8" w:space="0" w:color="000001"/>
+            </w:tcBorders>
+            <w:shd w:color="auto" w:fill="auto" w:val="clear"/>
+            <w:tcMar>
+              <w:left w:w="90" w:type="dxa"/>
+            </w:tcMar>
+          </w:tcPr>
+          <w:p>
+            <w:pPr>
+              <w:pStyle w:val="Normal"/>
+              <w:widowControl w:val="false"/>
               <w:jc w:val="center"/>
               <w:rPr>
                 <w:sz w:val="20"/>
@@ -743,17 +878,23 @@
         <w:tc>
           <w:tcPr>
             <w:tcW w:w="1574" w:type="dxa"/>
-            <w:shd w:val="clear" w:color="auto" w:fill="auto"/>
-            <w:tcMar>
-              <w:top w:w="100" w:type="dxa"/>
-              <w:left w:w="100" w:type="dxa"/>
-              <w:bottom w:w="100" w:type="dxa"/>
-              <w:right w:w="100" w:type="dxa"/>
-            </w:tcMar>
-          </w:tcPr>
-          <w:p>
-            <w:pPr>
-              <w:widowControl w:val="0"/>
+            <w:tcBorders>
+              <w:top w:val="single" w:sz="8" w:space="0" w:color="000001"/>
+              <w:left w:val="single" w:sz="8" w:space="0" w:color="000001"/>
+              <w:bottom w:val="single" w:sz="8" w:space="0" w:color="000001"/>
+              <w:right w:val="single" w:sz="8" w:space="0" w:color="000001"/>
+              <w:insideH w:val="single" w:sz="8" w:space="0" w:color="000001"/>
+              <w:insideV w:val="single" w:sz="8" w:space="0" w:color="000001"/>
+            </w:tcBorders>
+            <w:shd w:color="auto" w:fill="auto" w:val="clear"/>
+            <w:tcMar>
+              <w:left w:w="90" w:type="dxa"/>
+            </w:tcMar>
+          </w:tcPr>
+          <w:p>
+            <w:pPr>
+              <w:pStyle w:val="Normal"/>
+              <w:widowControl w:val="false"/>
               <w:jc w:val="center"/>
               <w:rPr>
                 <w:sz w:val="20"/>
@@ -772,17 +913,23 @@
         <w:tc>
           <w:tcPr>
             <w:tcW w:w="1574" w:type="dxa"/>
-            <w:shd w:val="clear" w:color="auto" w:fill="auto"/>
-            <w:tcMar>
-              <w:top w:w="100" w:type="dxa"/>
-              <w:left w:w="100" w:type="dxa"/>
-              <w:bottom w:w="100" w:type="dxa"/>
-              <w:right w:w="100" w:type="dxa"/>
-            </w:tcMar>
-          </w:tcPr>
-          <w:p>
-            <w:pPr>
-              <w:widowControl w:val="0"/>
+            <w:tcBorders>
+              <w:top w:val="single" w:sz="8" w:space="0" w:color="000001"/>
+              <w:left w:val="single" w:sz="8" w:space="0" w:color="000001"/>
+              <w:bottom w:val="single" w:sz="8" w:space="0" w:color="000001"/>
+              <w:right w:val="single" w:sz="8" w:space="0" w:color="000001"/>
+              <w:insideH w:val="single" w:sz="8" w:space="0" w:color="000001"/>
+              <w:insideV w:val="single" w:sz="8" w:space="0" w:color="000001"/>
+            </w:tcBorders>
+            <w:shd w:color="auto" w:fill="auto" w:val="clear"/>
+            <w:tcMar>
+              <w:left w:w="90" w:type="dxa"/>
+            </w:tcMar>
+          </w:tcPr>
+          <w:p>
+            <w:pPr>
+              <w:pStyle w:val="Normal"/>
+              <w:widowControl w:val="false"/>
               <w:jc w:val="center"/>
               <w:rPr>
                 <w:sz w:val="20"/>
@@ -800,18 +947,24 @@
         </w:tc>
         <w:tc>
           <w:tcPr>
-            <w:tcW w:w="1574" w:type="dxa"/>
-            <w:shd w:val="clear" w:color="auto" w:fill="auto"/>
-            <w:tcMar>
-              <w:top w:w="100" w:type="dxa"/>
-              <w:left w:w="100" w:type="dxa"/>
-              <w:bottom w:w="100" w:type="dxa"/>
-              <w:right w:w="100" w:type="dxa"/>
-            </w:tcMar>
-          </w:tcPr>
-          <w:p>
-            <w:pPr>
-              <w:widowControl w:val="0"/>
+            <w:tcW w:w="1573" w:type="dxa"/>
+            <w:tcBorders>
+              <w:top w:val="single" w:sz="8" w:space="0" w:color="000001"/>
+              <w:left w:val="single" w:sz="8" w:space="0" w:color="000001"/>
+              <w:bottom w:val="single" w:sz="8" w:space="0" w:color="000001"/>
+              <w:right w:val="single" w:sz="8" w:space="0" w:color="000001"/>
+              <w:insideH w:val="single" w:sz="8" w:space="0" w:color="000001"/>
+              <w:insideV w:val="single" w:sz="8" w:space="0" w:color="000001"/>
+            </w:tcBorders>
+            <w:shd w:color="auto" w:fill="auto" w:val="clear"/>
+            <w:tcMar>
+              <w:left w:w="90" w:type="dxa"/>
+            </w:tcMar>
+          </w:tcPr>
+          <w:p>
+            <w:pPr>
+              <w:pStyle w:val="Normal"/>
+              <w:widowControl w:val="false"/>
               <w:jc w:val="center"/>
               <w:rPr>
                 <w:sz w:val="20"/>
@@ -829,67 +982,87 @@
         </w:tc>
       </w:tr>
       <w:tr>
+        <w:trPr/>
         <w:tc>
           <w:tcPr>
             <w:tcW w:w="1636" w:type="dxa"/>
-            <w:shd w:val="clear" w:color="auto" w:fill="auto"/>
-            <w:tcMar>
-              <w:top w:w="100" w:type="dxa"/>
-              <w:left w:w="100" w:type="dxa"/>
-              <w:bottom w:w="100" w:type="dxa"/>
-              <w:right w:w="100" w:type="dxa"/>
-            </w:tcMar>
-          </w:tcPr>
-          <w:p>
-            <w:pPr>
-              <w:widowControl w:val="0"/>
-              <w:jc w:val="center"/>
-              <w:rPr>
-                <w:sz w:val="20"/>
-                <w:szCs w:val="20"/>
-              </w:rPr>
-            </w:pPr>
-            <w:proofErr w:type="spellStart"/>
-            <w:r>
-              <w:rPr>
-                <w:sz w:val="20"/>
-                <w:szCs w:val="20"/>
-              </w:rPr>
-              <w:t>NeuroCONCISE</w:t>
-            </w:r>
-            <w:proofErr w:type="spellEnd"/>
-            <w:r>
-              <w:rPr>
-                <w:sz w:val="20"/>
-                <w:szCs w:val="20"/>
-              </w:rPr>
-              <w:t xml:space="preserve"> </w:t>
-            </w:r>
-            <w:hyperlink r:id="rId7">
-              <w:r>
-                <w:rPr>
-                  <w:sz w:val="20"/>
-                  <w:szCs w:val="20"/>
-                </w:rPr>
-                <w:t>[75,76]</w:t>
-              </w:r>
-            </w:hyperlink>
+            <w:tcBorders>
+              <w:top w:val="single" w:sz="8" w:space="0" w:color="000001"/>
+              <w:left w:val="single" w:sz="8" w:space="0" w:color="000001"/>
+              <w:bottom w:val="single" w:sz="8" w:space="0" w:color="000001"/>
+              <w:right w:val="single" w:sz="8" w:space="0" w:color="000001"/>
+              <w:insideH w:val="single" w:sz="8" w:space="0" w:color="000001"/>
+              <w:insideV w:val="single" w:sz="8" w:space="0" w:color="000001"/>
+            </w:tcBorders>
+            <w:shd w:color="auto" w:fill="auto" w:val="clear"/>
+            <w:tcMar>
+              <w:left w:w="90" w:type="dxa"/>
+            </w:tcMar>
+          </w:tcPr>
+          <w:p>
+            <w:pPr>
+              <w:pStyle w:val="Normal"/>
+              <w:widowControl w:val="false"/>
+              <w:jc w:val="center"/>
+              <w:rPr/>
+            </w:pPr>
+            <w:r>
+              <w:rPr>
+                <w:sz w:val="20"/>
+                <w:szCs w:val="20"/>
+              </w:rPr>
+              <w:t>NeuroCONCISE [7</w:t>
+            </w:r>
+            <w:r>
+              <w:rPr>
+                <w:sz w:val="20"/>
+                <w:szCs w:val="20"/>
+              </w:rPr>
+              <w:t>7</w:t>
+            </w:r>
+            <w:r>
+              <w:rPr>
+                <w:sz w:val="20"/>
+                <w:szCs w:val="20"/>
+              </w:rPr>
+              <w:t>,7</w:t>
+            </w:r>
+            <w:r>
+              <w:rPr>
+                <w:sz w:val="20"/>
+                <w:szCs w:val="20"/>
+              </w:rPr>
+              <w:t>8</w:t>
+            </w:r>
+            <w:r>
+              <w:rPr>
+                <w:sz w:val="20"/>
+                <w:szCs w:val="20"/>
+              </w:rPr>
+              <w:t>]</w:t>
+            </w:r>
           </w:p>
         </w:tc>
         <w:tc>
           <w:tcPr>
             <w:tcW w:w="1606" w:type="dxa"/>
-            <w:shd w:val="clear" w:color="auto" w:fill="auto"/>
-            <w:tcMar>
-              <w:top w:w="100" w:type="dxa"/>
-              <w:left w:w="100" w:type="dxa"/>
-              <w:bottom w:w="100" w:type="dxa"/>
-              <w:right w:w="100" w:type="dxa"/>
-            </w:tcMar>
-          </w:tcPr>
-          <w:p>
-            <w:pPr>
-              <w:widowControl w:val="0"/>
+            <w:tcBorders>
+              <w:top w:val="single" w:sz="8" w:space="0" w:color="000001"/>
+              <w:left w:val="single" w:sz="8" w:space="0" w:color="000001"/>
+              <w:bottom w:val="single" w:sz="8" w:space="0" w:color="000001"/>
+              <w:right w:val="single" w:sz="8" w:space="0" w:color="000001"/>
+              <w:insideH w:val="single" w:sz="8" w:space="0" w:color="000001"/>
+              <w:insideV w:val="single" w:sz="8" w:space="0" w:color="000001"/>
+            </w:tcBorders>
+            <w:shd w:color="auto" w:fill="auto" w:val="clear"/>
+            <w:tcMar>
+              <w:left w:w="90" w:type="dxa"/>
+            </w:tcMar>
+          </w:tcPr>
+          <w:p>
+            <w:pPr>
+              <w:pStyle w:val="Normal"/>
+              <w:widowControl w:val="false"/>
               <w:jc w:val="center"/>
               <w:rPr>
                 <w:sz w:val="20"/>
@@ -908,17 +1081,23 @@
         <w:tc>
           <w:tcPr>
             <w:tcW w:w="1440" w:type="dxa"/>
-            <w:shd w:val="clear" w:color="auto" w:fill="auto"/>
-            <w:tcMar>
-              <w:top w:w="100" w:type="dxa"/>
-              <w:left w:w="100" w:type="dxa"/>
-              <w:bottom w:w="100" w:type="dxa"/>
-              <w:right w:w="100" w:type="dxa"/>
-            </w:tcMar>
-          </w:tcPr>
-          <w:p>
-            <w:pPr>
-              <w:widowControl w:val="0"/>
+            <w:tcBorders>
+              <w:top w:val="single" w:sz="8" w:space="0" w:color="000001"/>
+              <w:left w:val="single" w:sz="8" w:space="0" w:color="000001"/>
+              <w:bottom w:val="single" w:sz="8" w:space="0" w:color="000001"/>
+              <w:right w:val="single" w:sz="8" w:space="0" w:color="000001"/>
+              <w:insideH w:val="single" w:sz="8" w:space="0" w:color="000001"/>
+              <w:insideV w:val="single" w:sz="8" w:space="0" w:color="000001"/>
+            </w:tcBorders>
+            <w:shd w:color="auto" w:fill="auto" w:val="clear"/>
+            <w:tcMar>
+              <w:left w:w="90" w:type="dxa"/>
+            </w:tcMar>
+          </w:tcPr>
+          <w:p>
+            <w:pPr>
+              <w:pStyle w:val="Normal"/>
+              <w:widowControl w:val="false"/>
               <w:jc w:val="center"/>
               <w:rPr>
                 <w:sz w:val="20"/>
@@ -937,17 +1116,23 @@
         <w:tc>
           <w:tcPr>
             <w:tcW w:w="1574" w:type="dxa"/>
-            <w:shd w:val="clear" w:color="auto" w:fill="auto"/>
-            <w:tcMar>
-              <w:top w:w="100" w:type="dxa"/>
-              <w:left w:w="100" w:type="dxa"/>
-              <w:bottom w:w="100" w:type="dxa"/>
-              <w:right w:w="100" w:type="dxa"/>
-            </w:tcMar>
-          </w:tcPr>
-          <w:p>
-            <w:pPr>
-              <w:widowControl w:val="0"/>
+            <w:tcBorders>
+              <w:top w:val="single" w:sz="8" w:space="0" w:color="000001"/>
+              <w:left w:val="single" w:sz="8" w:space="0" w:color="000001"/>
+              <w:bottom w:val="single" w:sz="8" w:space="0" w:color="000001"/>
+              <w:right w:val="single" w:sz="8" w:space="0" w:color="000001"/>
+              <w:insideH w:val="single" w:sz="8" w:space="0" w:color="000001"/>
+              <w:insideV w:val="single" w:sz="8" w:space="0" w:color="000001"/>
+            </w:tcBorders>
+            <w:shd w:color="auto" w:fill="auto" w:val="clear"/>
+            <w:tcMar>
+              <w:left w:w="90" w:type="dxa"/>
+            </w:tcMar>
+          </w:tcPr>
+          <w:p>
+            <w:pPr>
+              <w:pStyle w:val="Normal"/>
+              <w:widowControl w:val="false"/>
               <w:jc w:val="center"/>
               <w:rPr>
                 <w:sz w:val="20"/>
@@ -966,17 +1151,23 @@
         <w:tc>
           <w:tcPr>
             <w:tcW w:w="1574" w:type="dxa"/>
-            <w:shd w:val="clear" w:color="auto" w:fill="auto"/>
-            <w:tcMar>
-              <w:top w:w="100" w:type="dxa"/>
-              <w:left w:w="100" w:type="dxa"/>
-              <w:bottom w:w="100" w:type="dxa"/>
-              <w:right w:w="100" w:type="dxa"/>
-            </w:tcMar>
-          </w:tcPr>
-          <w:p>
-            <w:pPr>
-              <w:widowControl w:val="0"/>
+            <w:tcBorders>
+              <w:top w:val="single" w:sz="8" w:space="0" w:color="000001"/>
+              <w:left w:val="single" w:sz="8" w:space="0" w:color="000001"/>
+              <w:bottom w:val="single" w:sz="8" w:space="0" w:color="000001"/>
+              <w:right w:val="single" w:sz="8" w:space="0" w:color="000001"/>
+              <w:insideH w:val="single" w:sz="8" w:space="0" w:color="000001"/>
+              <w:insideV w:val="single" w:sz="8" w:space="0" w:color="000001"/>
+            </w:tcBorders>
+            <w:shd w:color="auto" w:fill="auto" w:val="clear"/>
+            <w:tcMar>
+              <w:left w:w="90" w:type="dxa"/>
+            </w:tcMar>
+          </w:tcPr>
+          <w:p>
+            <w:pPr>
+              <w:pStyle w:val="Normal"/>
+              <w:widowControl w:val="false"/>
               <w:jc w:val="center"/>
               <w:rPr>
                 <w:sz w:val="20"/>
@@ -994,18 +1185,24 @@
         </w:tc>
         <w:tc>
           <w:tcPr>
-            <w:tcW w:w="1574" w:type="dxa"/>
-            <w:shd w:val="clear" w:color="auto" w:fill="auto"/>
-            <w:tcMar>
-              <w:top w:w="100" w:type="dxa"/>
-              <w:left w:w="100" w:type="dxa"/>
-              <w:bottom w:w="100" w:type="dxa"/>
-              <w:right w:w="100" w:type="dxa"/>
-            </w:tcMar>
-          </w:tcPr>
-          <w:p>
-            <w:pPr>
-              <w:widowControl w:val="0"/>
+            <w:tcW w:w="1573" w:type="dxa"/>
+            <w:tcBorders>
+              <w:top w:val="single" w:sz="8" w:space="0" w:color="000001"/>
+              <w:left w:val="single" w:sz="8" w:space="0" w:color="000001"/>
+              <w:bottom w:val="single" w:sz="8" w:space="0" w:color="000001"/>
+              <w:right w:val="single" w:sz="8" w:space="0" w:color="000001"/>
+              <w:insideH w:val="single" w:sz="8" w:space="0" w:color="000001"/>
+              <w:insideV w:val="single" w:sz="8" w:space="0" w:color="000001"/>
+            </w:tcBorders>
+            <w:shd w:color="auto" w:fill="auto" w:val="clear"/>
+            <w:tcMar>
+              <w:left w:w="90" w:type="dxa"/>
+            </w:tcMar>
+          </w:tcPr>
+          <w:p>
+            <w:pPr>
+              <w:pStyle w:val="Normal"/>
+              <w:widowControl w:val="false"/>
               <w:jc w:val="center"/>
               <w:rPr>
                 <w:sz w:val="20"/>
@@ -1023,58 +1220,62 @@
         </w:tc>
       </w:tr>
       <w:tr>
+        <w:trPr/>
         <w:tc>
           <w:tcPr>
             <w:tcW w:w="1636" w:type="dxa"/>
-            <w:shd w:val="clear" w:color="auto" w:fill="auto"/>
-            <w:tcMar>
-              <w:top w:w="100" w:type="dxa"/>
-              <w:left w:w="100" w:type="dxa"/>
-              <w:bottom w:w="100" w:type="dxa"/>
-              <w:right w:w="100" w:type="dxa"/>
-            </w:tcMar>
-          </w:tcPr>
-          <w:p>
-            <w:pPr>
-              <w:widowControl w:val="0"/>
-              <w:jc w:val="center"/>
-              <w:rPr>
-                <w:sz w:val="20"/>
-                <w:szCs w:val="20"/>
-              </w:rPr>
-            </w:pPr>
-            <w:proofErr w:type="spellStart"/>
-            <w:r>
-              <w:rPr>
-                <w:sz w:val="20"/>
-                <w:szCs w:val="20"/>
-              </w:rPr>
-              <w:t>Mahidol</w:t>
-            </w:r>
-            <w:proofErr w:type="spellEnd"/>
-            <w:r>
-              <w:rPr>
-                <w:sz w:val="20"/>
-                <w:szCs w:val="20"/>
-              </w:rPr>
-              <w:t xml:space="preserve"> BCI</w:t>
+            <w:tcBorders>
+              <w:top w:val="single" w:sz="8" w:space="0" w:color="000001"/>
+              <w:left w:val="single" w:sz="8" w:space="0" w:color="000001"/>
+              <w:bottom w:val="single" w:sz="8" w:space="0" w:color="000001"/>
+              <w:right w:val="single" w:sz="8" w:space="0" w:color="000001"/>
+              <w:insideH w:val="single" w:sz="8" w:space="0" w:color="000001"/>
+              <w:insideV w:val="single" w:sz="8" w:space="0" w:color="000001"/>
+            </w:tcBorders>
+            <w:shd w:color="auto" w:fill="auto" w:val="clear"/>
+            <w:tcMar>
+              <w:left w:w="90" w:type="dxa"/>
+            </w:tcMar>
+          </w:tcPr>
+          <w:p>
+            <w:pPr>
+              <w:pStyle w:val="Normal"/>
+              <w:widowControl w:val="false"/>
+              <w:jc w:val="center"/>
+              <w:rPr>
+                <w:sz w:val="20"/>
+                <w:szCs w:val="20"/>
+              </w:rPr>
+            </w:pPr>
+            <w:r>
+              <w:rPr>
+                <w:sz w:val="20"/>
+                <w:szCs w:val="20"/>
+              </w:rPr>
+              <w:t>Mahidol BCI</w:t>
             </w:r>
           </w:p>
         </w:tc>
         <w:tc>
           <w:tcPr>
             <w:tcW w:w="1606" w:type="dxa"/>
-            <w:shd w:val="clear" w:color="auto" w:fill="auto"/>
-            <w:tcMar>
-              <w:top w:w="100" w:type="dxa"/>
-              <w:left w:w="100" w:type="dxa"/>
-              <w:bottom w:w="100" w:type="dxa"/>
-              <w:right w:w="100" w:type="dxa"/>
-            </w:tcMar>
-          </w:tcPr>
-          <w:p>
-            <w:pPr>
-              <w:widowControl w:val="0"/>
+            <w:tcBorders>
+              <w:top w:val="single" w:sz="8" w:space="0" w:color="000001"/>
+              <w:left w:val="single" w:sz="8" w:space="0" w:color="000001"/>
+              <w:bottom w:val="single" w:sz="8" w:space="0" w:color="000001"/>
+              <w:right w:val="single" w:sz="8" w:space="0" w:color="000001"/>
+              <w:insideH w:val="single" w:sz="8" w:space="0" w:color="000001"/>
+              <w:insideV w:val="single" w:sz="8" w:space="0" w:color="000001"/>
+            </w:tcBorders>
+            <w:shd w:color="auto" w:fill="auto" w:val="clear"/>
+            <w:tcMar>
+              <w:left w:w="90" w:type="dxa"/>
+            </w:tcMar>
+          </w:tcPr>
+          <w:p>
+            <w:pPr>
+              <w:pStyle w:val="Normal"/>
+              <w:widowControl w:val="false"/>
               <w:jc w:val="center"/>
               <w:rPr>
                 <w:sz w:val="20"/>
@@ -1093,17 +1294,23 @@
         <w:tc>
           <w:tcPr>
             <w:tcW w:w="1440" w:type="dxa"/>
-            <w:shd w:val="clear" w:color="auto" w:fill="auto"/>
-            <w:tcMar>
-              <w:top w:w="100" w:type="dxa"/>
-              <w:left w:w="100" w:type="dxa"/>
-              <w:bottom w:w="100" w:type="dxa"/>
-              <w:right w:w="100" w:type="dxa"/>
-            </w:tcMar>
-          </w:tcPr>
-          <w:p>
-            <w:pPr>
-              <w:widowControl w:val="0"/>
+            <w:tcBorders>
+              <w:top w:val="single" w:sz="8" w:space="0" w:color="000001"/>
+              <w:left w:val="single" w:sz="8" w:space="0" w:color="000001"/>
+              <w:bottom w:val="single" w:sz="8" w:space="0" w:color="000001"/>
+              <w:right w:val="single" w:sz="8" w:space="0" w:color="000001"/>
+              <w:insideH w:val="single" w:sz="8" w:space="0" w:color="000001"/>
+              <w:insideV w:val="single" w:sz="8" w:space="0" w:color="000001"/>
+            </w:tcBorders>
+            <w:shd w:color="auto" w:fill="auto" w:val="clear"/>
+            <w:tcMar>
+              <w:left w:w="90" w:type="dxa"/>
+            </w:tcMar>
+          </w:tcPr>
+          <w:p>
+            <w:pPr>
+              <w:pStyle w:val="Normal"/>
+              <w:widowControl w:val="false"/>
               <w:jc w:val="center"/>
               <w:rPr>
                 <w:sz w:val="20"/>
@@ -1122,17 +1329,23 @@
         <w:tc>
           <w:tcPr>
             <w:tcW w:w="1574" w:type="dxa"/>
-            <w:shd w:val="clear" w:color="auto" w:fill="auto"/>
-            <w:tcMar>
-              <w:top w:w="100" w:type="dxa"/>
-              <w:left w:w="100" w:type="dxa"/>
-              <w:bottom w:w="100" w:type="dxa"/>
-              <w:right w:w="100" w:type="dxa"/>
-            </w:tcMar>
-          </w:tcPr>
-          <w:p>
-            <w:pPr>
-              <w:widowControl w:val="0"/>
+            <w:tcBorders>
+              <w:top w:val="single" w:sz="8" w:space="0" w:color="000001"/>
+              <w:left w:val="single" w:sz="8" w:space="0" w:color="000001"/>
+              <w:bottom w:val="single" w:sz="8" w:space="0" w:color="000001"/>
+              <w:right w:val="single" w:sz="8" w:space="0" w:color="000001"/>
+              <w:insideH w:val="single" w:sz="8" w:space="0" w:color="000001"/>
+              <w:insideV w:val="single" w:sz="8" w:space="0" w:color="000001"/>
+            </w:tcBorders>
+            <w:shd w:color="auto" w:fill="auto" w:val="clear"/>
+            <w:tcMar>
+              <w:left w:w="90" w:type="dxa"/>
+            </w:tcMar>
+          </w:tcPr>
+          <w:p>
+            <w:pPr>
+              <w:pStyle w:val="Normal"/>
+              <w:widowControl w:val="false"/>
               <w:jc w:val="center"/>
               <w:rPr>
                 <w:sz w:val="20"/>
@@ -1149,7 +1362,8 @@
           </w:p>
           <w:p>
             <w:pPr>
-              <w:widowControl w:val="0"/>
+              <w:pStyle w:val="Normal"/>
+              <w:widowControl w:val="false"/>
               <w:jc w:val="center"/>
               <w:rPr>
                 <w:sz w:val="20"/>
@@ -1168,17 +1382,23 @@
         <w:tc>
           <w:tcPr>
             <w:tcW w:w="1574" w:type="dxa"/>
-            <w:shd w:val="clear" w:color="auto" w:fill="auto"/>
-            <w:tcMar>
-              <w:top w:w="100" w:type="dxa"/>
-              <w:left w:w="100" w:type="dxa"/>
-              <w:bottom w:w="100" w:type="dxa"/>
-              <w:right w:w="100" w:type="dxa"/>
-            </w:tcMar>
-          </w:tcPr>
-          <w:p>
-            <w:pPr>
-              <w:widowControl w:val="0"/>
+            <w:tcBorders>
+              <w:top w:val="single" w:sz="8" w:space="0" w:color="000001"/>
+              <w:left w:val="single" w:sz="8" w:space="0" w:color="000001"/>
+              <w:bottom w:val="single" w:sz="8" w:space="0" w:color="000001"/>
+              <w:right w:val="single" w:sz="8" w:space="0" w:color="000001"/>
+              <w:insideH w:val="single" w:sz="8" w:space="0" w:color="000001"/>
+              <w:insideV w:val="single" w:sz="8" w:space="0" w:color="000001"/>
+            </w:tcBorders>
+            <w:shd w:color="auto" w:fill="auto" w:val="clear"/>
+            <w:tcMar>
+              <w:left w:w="90" w:type="dxa"/>
+            </w:tcMar>
+          </w:tcPr>
+          <w:p>
+            <w:pPr>
+              <w:pStyle w:val="Normal"/>
+              <w:widowControl w:val="false"/>
               <w:jc w:val="center"/>
               <w:rPr>
                 <w:sz w:val="20"/>
@@ -1196,18 +1416,24 @@
         </w:tc>
         <w:tc>
           <w:tcPr>
-            <w:tcW w:w="1574" w:type="dxa"/>
-            <w:shd w:val="clear" w:color="auto" w:fill="auto"/>
-            <w:tcMar>
-              <w:top w:w="100" w:type="dxa"/>
-              <w:left w:w="100" w:type="dxa"/>
-              <w:bottom w:w="100" w:type="dxa"/>
-              <w:right w:w="100" w:type="dxa"/>
-            </w:tcMar>
-          </w:tcPr>
-          <w:p>
-            <w:pPr>
-              <w:widowControl w:val="0"/>
+            <w:tcW w:w="1573" w:type="dxa"/>
+            <w:tcBorders>
+              <w:top w:val="single" w:sz="8" w:space="0" w:color="000001"/>
+              <w:left w:val="single" w:sz="8" w:space="0" w:color="000001"/>
+              <w:bottom w:val="single" w:sz="8" w:space="0" w:color="000001"/>
+              <w:right w:val="single" w:sz="8" w:space="0" w:color="000001"/>
+              <w:insideH w:val="single" w:sz="8" w:space="0" w:color="000001"/>
+              <w:insideV w:val="single" w:sz="8" w:space="0" w:color="000001"/>
+            </w:tcBorders>
+            <w:shd w:color="auto" w:fill="auto" w:val="clear"/>
+            <w:tcMar>
+              <w:left w:w="90" w:type="dxa"/>
+            </w:tcMar>
+          </w:tcPr>
+          <w:p>
+            <w:pPr>
+              <w:pStyle w:val="Normal"/>
+              <w:widowControl w:val="false"/>
               <w:jc w:val="center"/>
               <w:rPr>
                 <w:sz w:val="20"/>
@@ -1225,58 +1451,59 @@
         </w:tc>
       </w:tr>
       <w:tr>
+        <w:trPr/>
         <w:tc>
           <w:tcPr>
             <w:tcW w:w="1636" w:type="dxa"/>
-            <w:shd w:val="clear" w:color="auto" w:fill="auto"/>
-            <w:tcMar>
-              <w:top w:w="100" w:type="dxa"/>
-              <w:left w:w="100" w:type="dxa"/>
-              <w:bottom w:w="100" w:type="dxa"/>
-              <w:right w:w="100" w:type="dxa"/>
-            </w:tcMar>
-          </w:tcPr>
-          <w:p>
-            <w:pPr>
-              <w:widowControl w:val="0"/>
-              <w:jc w:val="center"/>
-              <w:rPr>
-                <w:sz w:val="20"/>
-                <w:szCs w:val="20"/>
-              </w:rPr>
-            </w:pPr>
-            <w:r>
-              <w:rPr>
-                <w:sz w:val="20"/>
-                <w:szCs w:val="20"/>
-              </w:rPr>
-              <w:t xml:space="preserve">MIRAGE91 </w:t>
-            </w:r>
-            <w:hyperlink r:id="rId8">
-              <w:r>
-                <w:rPr>
-                  <w:sz w:val="20"/>
-                  <w:szCs w:val="20"/>
-                </w:rPr>
-                <w:t>[37]</w:t>
-              </w:r>
-            </w:hyperlink>
+            <w:tcBorders>
+              <w:top w:val="single" w:sz="8" w:space="0" w:color="000001"/>
+              <w:left w:val="single" w:sz="8" w:space="0" w:color="000001"/>
+              <w:bottom w:val="single" w:sz="8" w:space="0" w:color="000001"/>
+              <w:right w:val="single" w:sz="8" w:space="0" w:color="000001"/>
+              <w:insideH w:val="single" w:sz="8" w:space="0" w:color="000001"/>
+              <w:insideV w:val="single" w:sz="8" w:space="0" w:color="000001"/>
+            </w:tcBorders>
+            <w:shd w:color="auto" w:fill="auto" w:val="clear"/>
+            <w:tcMar>
+              <w:left w:w="90" w:type="dxa"/>
+            </w:tcMar>
+          </w:tcPr>
+          <w:p>
+            <w:pPr>
+              <w:pStyle w:val="Normal"/>
+              <w:widowControl w:val="false"/>
+              <w:jc w:val="center"/>
+              <w:rPr/>
+            </w:pPr>
+            <w:r>
+              <w:rPr>
+                <w:sz w:val="20"/>
+                <w:szCs w:val="20"/>
+              </w:rPr>
+              <w:t>MIRAGE91 [37]</w:t>
+            </w:r>
           </w:p>
         </w:tc>
         <w:tc>
           <w:tcPr>
             <w:tcW w:w="1606" w:type="dxa"/>
-            <w:shd w:val="clear" w:color="auto" w:fill="auto"/>
-            <w:tcMar>
-              <w:top w:w="100" w:type="dxa"/>
-              <w:left w:w="100" w:type="dxa"/>
-              <w:bottom w:w="100" w:type="dxa"/>
-              <w:right w:w="100" w:type="dxa"/>
-            </w:tcMar>
-          </w:tcPr>
-          <w:p>
-            <w:pPr>
-              <w:widowControl w:val="0"/>
+            <w:tcBorders>
+              <w:top w:val="single" w:sz="8" w:space="0" w:color="000001"/>
+              <w:left w:val="single" w:sz="8" w:space="0" w:color="000001"/>
+              <w:bottom w:val="single" w:sz="8" w:space="0" w:color="000001"/>
+              <w:right w:val="single" w:sz="8" w:space="0" w:color="000001"/>
+              <w:insideH w:val="single" w:sz="8" w:space="0" w:color="000001"/>
+              <w:insideV w:val="single" w:sz="8" w:space="0" w:color="000001"/>
+            </w:tcBorders>
+            <w:shd w:color="auto" w:fill="auto" w:val="clear"/>
+            <w:tcMar>
+              <w:left w:w="90" w:type="dxa"/>
+            </w:tcMar>
+          </w:tcPr>
+          <w:p>
+            <w:pPr>
+              <w:pStyle w:val="Normal"/>
+              <w:widowControl w:val="false"/>
               <w:jc w:val="center"/>
               <w:rPr>
                 <w:sz w:val="20"/>
@@ -1295,17 +1522,23 @@
         <w:tc>
           <w:tcPr>
             <w:tcW w:w="1440" w:type="dxa"/>
-            <w:shd w:val="clear" w:color="auto" w:fill="auto"/>
-            <w:tcMar>
-              <w:top w:w="100" w:type="dxa"/>
-              <w:left w:w="100" w:type="dxa"/>
-              <w:bottom w:w="100" w:type="dxa"/>
-              <w:right w:w="100" w:type="dxa"/>
-            </w:tcMar>
-          </w:tcPr>
-          <w:p>
-            <w:pPr>
-              <w:widowControl w:val="0"/>
+            <w:tcBorders>
+              <w:top w:val="single" w:sz="8" w:space="0" w:color="000001"/>
+              <w:left w:val="single" w:sz="8" w:space="0" w:color="000001"/>
+              <w:bottom w:val="single" w:sz="8" w:space="0" w:color="000001"/>
+              <w:right w:val="single" w:sz="8" w:space="0" w:color="000001"/>
+              <w:insideH w:val="single" w:sz="8" w:space="0" w:color="000001"/>
+              <w:insideV w:val="single" w:sz="8" w:space="0" w:color="000001"/>
+            </w:tcBorders>
+            <w:shd w:color="auto" w:fill="auto" w:val="clear"/>
+            <w:tcMar>
+              <w:left w:w="90" w:type="dxa"/>
+            </w:tcMar>
+          </w:tcPr>
+          <w:p>
+            <w:pPr>
+              <w:pStyle w:val="Normal"/>
+              <w:widowControl w:val="false"/>
               <w:jc w:val="center"/>
               <w:rPr>
                 <w:sz w:val="20"/>
@@ -1324,17 +1557,23 @@
         <w:tc>
           <w:tcPr>
             <w:tcW w:w="1574" w:type="dxa"/>
-            <w:shd w:val="clear" w:color="auto" w:fill="auto"/>
-            <w:tcMar>
-              <w:top w:w="100" w:type="dxa"/>
-              <w:left w:w="100" w:type="dxa"/>
-              <w:bottom w:w="100" w:type="dxa"/>
-              <w:right w:w="100" w:type="dxa"/>
-            </w:tcMar>
-          </w:tcPr>
-          <w:p>
-            <w:pPr>
-              <w:widowControl w:val="0"/>
+            <w:tcBorders>
+              <w:top w:val="single" w:sz="8" w:space="0" w:color="000001"/>
+              <w:left w:val="single" w:sz="8" w:space="0" w:color="000001"/>
+              <w:bottom w:val="single" w:sz="8" w:space="0" w:color="000001"/>
+              <w:right w:val="single" w:sz="8" w:space="0" w:color="000001"/>
+              <w:insideH w:val="single" w:sz="8" w:space="0" w:color="000001"/>
+              <w:insideV w:val="single" w:sz="8" w:space="0" w:color="000001"/>
+            </w:tcBorders>
+            <w:shd w:color="auto" w:fill="auto" w:val="clear"/>
+            <w:tcMar>
+              <w:left w:w="90" w:type="dxa"/>
+            </w:tcMar>
+          </w:tcPr>
+          <w:p>
+            <w:pPr>
+              <w:pStyle w:val="Normal"/>
+              <w:widowControl w:val="false"/>
               <w:jc w:val="center"/>
               <w:rPr>
                 <w:sz w:val="20"/>
@@ -1351,7 +1590,8 @@
           </w:p>
           <w:p>
             <w:pPr>
-              <w:widowControl w:val="0"/>
+              <w:pStyle w:val="Normal"/>
+              <w:widowControl w:val="false"/>
               <w:jc w:val="center"/>
               <w:rPr>
                 <w:sz w:val="20"/>
@@ -1370,17 +1610,23 @@
         <w:tc>
           <w:tcPr>
             <w:tcW w:w="1574" w:type="dxa"/>
-            <w:shd w:val="clear" w:color="auto" w:fill="auto"/>
-            <w:tcMar>
-              <w:top w:w="100" w:type="dxa"/>
-              <w:left w:w="100" w:type="dxa"/>
-              <w:bottom w:w="100" w:type="dxa"/>
-              <w:right w:w="100" w:type="dxa"/>
-            </w:tcMar>
-          </w:tcPr>
-          <w:p>
-            <w:pPr>
-              <w:widowControl w:val="0"/>
+            <w:tcBorders>
+              <w:top w:val="single" w:sz="8" w:space="0" w:color="000001"/>
+              <w:left w:val="single" w:sz="8" w:space="0" w:color="000001"/>
+              <w:bottom w:val="single" w:sz="8" w:space="0" w:color="000001"/>
+              <w:right w:val="single" w:sz="8" w:space="0" w:color="000001"/>
+              <w:insideH w:val="single" w:sz="8" w:space="0" w:color="000001"/>
+              <w:insideV w:val="single" w:sz="8" w:space="0" w:color="000001"/>
+            </w:tcBorders>
+            <w:shd w:color="auto" w:fill="auto" w:val="clear"/>
+            <w:tcMar>
+              <w:left w:w="90" w:type="dxa"/>
+            </w:tcMar>
+          </w:tcPr>
+          <w:p>
+            <w:pPr>
+              <w:pStyle w:val="Normal"/>
+              <w:widowControl w:val="false"/>
               <w:jc w:val="center"/>
               <w:rPr>
                 <w:sz w:val="20"/>
@@ -1398,18 +1644,24 @@
         </w:tc>
         <w:tc>
           <w:tcPr>
-            <w:tcW w:w="1574" w:type="dxa"/>
-            <w:shd w:val="clear" w:color="auto" w:fill="auto"/>
-            <w:tcMar>
-              <w:top w:w="100" w:type="dxa"/>
-              <w:left w:w="100" w:type="dxa"/>
-              <w:bottom w:w="100" w:type="dxa"/>
-              <w:right w:w="100" w:type="dxa"/>
-            </w:tcMar>
-          </w:tcPr>
-          <w:p>
-            <w:pPr>
-              <w:widowControl w:val="0"/>
+            <w:tcW w:w="1573" w:type="dxa"/>
+            <w:tcBorders>
+              <w:top w:val="single" w:sz="8" w:space="0" w:color="000001"/>
+              <w:left w:val="single" w:sz="8" w:space="0" w:color="000001"/>
+              <w:bottom w:val="single" w:sz="8" w:space="0" w:color="000001"/>
+              <w:right w:val="single" w:sz="8" w:space="0" w:color="000001"/>
+              <w:insideH w:val="single" w:sz="8" w:space="0" w:color="000001"/>
+              <w:insideV w:val="single" w:sz="8" w:space="0" w:color="000001"/>
+            </w:tcBorders>
+            <w:shd w:color="auto" w:fill="auto" w:val="clear"/>
+            <w:tcMar>
+              <w:left w:w="90" w:type="dxa"/>
+            </w:tcMar>
+          </w:tcPr>
+          <w:p>
+            <w:pPr>
+              <w:pStyle w:val="Normal"/>
+              <w:widowControl w:val="false"/>
               <w:jc w:val="center"/>
               <w:rPr>
                 <w:sz w:val="20"/>
@@ -1427,20 +1679,27 @@
         </w:tc>
       </w:tr>
       <w:tr>
+        <w:trPr/>
         <w:tc>
           <w:tcPr>
             <w:tcW w:w="1636" w:type="dxa"/>
-            <w:shd w:val="clear" w:color="auto" w:fill="auto"/>
-            <w:tcMar>
-              <w:top w:w="100" w:type="dxa"/>
-              <w:left w:w="100" w:type="dxa"/>
-              <w:bottom w:w="100" w:type="dxa"/>
-              <w:right w:w="100" w:type="dxa"/>
-            </w:tcMar>
-          </w:tcPr>
-          <w:p>
-            <w:pPr>
-              <w:widowControl w:val="0"/>
+            <w:tcBorders>
+              <w:top w:val="single" w:sz="8" w:space="0" w:color="000001"/>
+              <w:left w:val="single" w:sz="8" w:space="0" w:color="000001"/>
+              <w:bottom w:val="single" w:sz="8" w:space="0" w:color="000001"/>
+              <w:right w:val="single" w:sz="8" w:space="0" w:color="000001"/>
+              <w:insideH w:val="single" w:sz="8" w:space="0" w:color="000001"/>
+              <w:insideV w:val="single" w:sz="8" w:space="0" w:color="000001"/>
+            </w:tcBorders>
+            <w:shd w:color="auto" w:fill="auto" w:val="clear"/>
+            <w:tcMar>
+              <w:left w:w="90" w:type="dxa"/>
+            </w:tcMar>
+          </w:tcPr>
+          <w:p>
+            <w:pPr>
+              <w:pStyle w:val="Normal"/>
+              <w:widowControl w:val="false"/>
               <w:jc w:val="center"/>
               <w:rPr>
                 <w:sz w:val="20"/>
@@ -1459,17 +1718,23 @@
         <w:tc>
           <w:tcPr>
             <w:tcW w:w="1606" w:type="dxa"/>
-            <w:shd w:val="clear" w:color="auto" w:fill="auto"/>
-            <w:tcMar>
-              <w:top w:w="100" w:type="dxa"/>
-              <w:left w:w="100" w:type="dxa"/>
-              <w:bottom w:w="100" w:type="dxa"/>
-              <w:right w:w="100" w:type="dxa"/>
-            </w:tcMar>
-          </w:tcPr>
-          <w:p>
-            <w:pPr>
-              <w:widowControl w:val="0"/>
+            <w:tcBorders>
+              <w:top w:val="single" w:sz="8" w:space="0" w:color="000001"/>
+              <w:left w:val="single" w:sz="8" w:space="0" w:color="000001"/>
+              <w:bottom w:val="single" w:sz="8" w:space="0" w:color="000001"/>
+              <w:right w:val="single" w:sz="8" w:space="0" w:color="000001"/>
+              <w:insideH w:val="single" w:sz="8" w:space="0" w:color="000001"/>
+              <w:insideV w:val="single" w:sz="8" w:space="0" w:color="000001"/>
+            </w:tcBorders>
+            <w:shd w:color="auto" w:fill="auto" w:val="clear"/>
+            <w:tcMar>
+              <w:left w:w="90" w:type="dxa"/>
+            </w:tcMar>
+          </w:tcPr>
+          <w:p>
+            <w:pPr>
+              <w:pStyle w:val="Normal"/>
+              <w:widowControl w:val="false"/>
               <w:jc w:val="center"/>
               <w:rPr>
                 <w:sz w:val="20"/>
@@ -1488,17 +1753,23 @@
         <w:tc>
           <w:tcPr>
             <w:tcW w:w="1440" w:type="dxa"/>
-            <w:shd w:val="clear" w:color="auto" w:fill="auto"/>
-            <w:tcMar>
-              <w:top w:w="100" w:type="dxa"/>
-              <w:left w:w="100" w:type="dxa"/>
-              <w:bottom w:w="100" w:type="dxa"/>
-              <w:right w:w="100" w:type="dxa"/>
-            </w:tcMar>
-          </w:tcPr>
-          <w:p>
-            <w:pPr>
-              <w:widowControl w:val="0"/>
+            <w:tcBorders>
+              <w:top w:val="single" w:sz="8" w:space="0" w:color="000001"/>
+              <w:left w:val="single" w:sz="8" w:space="0" w:color="000001"/>
+              <w:bottom w:val="single" w:sz="8" w:space="0" w:color="000001"/>
+              <w:right w:val="single" w:sz="8" w:space="0" w:color="000001"/>
+              <w:insideH w:val="single" w:sz="8" w:space="0" w:color="000001"/>
+              <w:insideV w:val="single" w:sz="8" w:space="0" w:color="000001"/>
+            </w:tcBorders>
+            <w:shd w:color="auto" w:fill="auto" w:val="clear"/>
+            <w:tcMar>
+              <w:left w:w="90" w:type="dxa"/>
+            </w:tcMar>
+          </w:tcPr>
+          <w:p>
+            <w:pPr>
+              <w:pStyle w:val="Normal"/>
+              <w:widowControl w:val="false"/>
               <w:jc w:val="center"/>
               <w:rPr>
                 <w:sz w:val="20"/>
@@ -1515,7 +1786,8 @@
           </w:p>
           <w:p>
             <w:pPr>
-              <w:widowControl w:val="0"/>
+              <w:pStyle w:val="Normal"/>
+              <w:widowControl w:val="false"/>
               <w:jc w:val="center"/>
               <w:rPr>
                 <w:sz w:val="20"/>
@@ -1534,17 +1806,23 @@
         <w:tc>
           <w:tcPr>
             <w:tcW w:w="1574" w:type="dxa"/>
-            <w:shd w:val="clear" w:color="auto" w:fill="auto"/>
-            <w:tcMar>
-              <w:top w:w="100" w:type="dxa"/>
-              <w:left w:w="100" w:type="dxa"/>
-              <w:bottom w:w="100" w:type="dxa"/>
-              <w:right w:w="100" w:type="dxa"/>
-            </w:tcMar>
-          </w:tcPr>
-          <w:p>
-            <w:pPr>
-              <w:widowControl w:val="0"/>
+            <w:tcBorders>
+              <w:top w:val="single" w:sz="8" w:space="0" w:color="000001"/>
+              <w:left w:val="single" w:sz="8" w:space="0" w:color="000001"/>
+              <w:bottom w:val="single" w:sz="8" w:space="0" w:color="000001"/>
+              <w:right w:val="single" w:sz="8" w:space="0" w:color="000001"/>
+              <w:insideH w:val="single" w:sz="8" w:space="0" w:color="000001"/>
+              <w:insideV w:val="single" w:sz="8" w:space="0" w:color="000001"/>
+            </w:tcBorders>
+            <w:shd w:color="auto" w:fill="auto" w:val="clear"/>
+            <w:tcMar>
+              <w:left w:w="90" w:type="dxa"/>
+            </w:tcMar>
+          </w:tcPr>
+          <w:p>
+            <w:pPr>
+              <w:pStyle w:val="Normal"/>
+              <w:widowControl w:val="false"/>
               <w:jc w:val="center"/>
               <w:rPr>
                 <w:sz w:val="20"/>
@@ -1563,17 +1841,23 @@
         <w:tc>
           <w:tcPr>
             <w:tcW w:w="1574" w:type="dxa"/>
-            <w:shd w:val="clear" w:color="auto" w:fill="auto"/>
-            <w:tcMar>
-              <w:top w:w="100" w:type="dxa"/>
-              <w:left w:w="100" w:type="dxa"/>
-              <w:bottom w:w="100" w:type="dxa"/>
-              <w:right w:w="100" w:type="dxa"/>
-            </w:tcMar>
-          </w:tcPr>
-          <w:p>
-            <w:pPr>
-              <w:widowControl w:val="0"/>
+            <w:tcBorders>
+              <w:top w:val="single" w:sz="8" w:space="0" w:color="000001"/>
+              <w:left w:val="single" w:sz="8" w:space="0" w:color="000001"/>
+              <w:bottom w:val="single" w:sz="8" w:space="0" w:color="000001"/>
+              <w:right w:val="single" w:sz="8" w:space="0" w:color="000001"/>
+              <w:insideH w:val="single" w:sz="8" w:space="0" w:color="000001"/>
+              <w:insideV w:val="single" w:sz="8" w:space="0" w:color="000001"/>
+            </w:tcBorders>
+            <w:shd w:color="auto" w:fill="auto" w:val="clear"/>
+            <w:tcMar>
+              <w:left w:w="90" w:type="dxa"/>
+            </w:tcMar>
+          </w:tcPr>
+          <w:p>
+            <w:pPr>
+              <w:pStyle w:val="Normal"/>
+              <w:widowControl w:val="false"/>
               <w:jc w:val="center"/>
               <w:rPr>
                 <w:sz w:val="20"/>
@@ -1591,18 +1875,24 @@
         </w:tc>
         <w:tc>
           <w:tcPr>
-            <w:tcW w:w="1574" w:type="dxa"/>
-            <w:shd w:val="clear" w:color="auto" w:fill="auto"/>
-            <w:tcMar>
-              <w:top w:w="100" w:type="dxa"/>
-              <w:left w:w="100" w:type="dxa"/>
-              <w:bottom w:w="100" w:type="dxa"/>
-              <w:right w:w="100" w:type="dxa"/>
-            </w:tcMar>
-          </w:tcPr>
-          <w:p>
-            <w:pPr>
-              <w:widowControl w:val="0"/>
+            <w:tcW w:w="1573" w:type="dxa"/>
+            <w:tcBorders>
+              <w:top w:val="single" w:sz="8" w:space="0" w:color="000001"/>
+              <w:left w:val="single" w:sz="8" w:space="0" w:color="000001"/>
+              <w:bottom w:val="single" w:sz="8" w:space="0" w:color="000001"/>
+              <w:right w:val="single" w:sz="8" w:space="0" w:color="000001"/>
+              <w:insideH w:val="single" w:sz="8" w:space="0" w:color="000001"/>
+              <w:insideV w:val="single" w:sz="8" w:space="0" w:color="000001"/>
+            </w:tcBorders>
+            <w:shd w:color="auto" w:fill="auto" w:val="clear"/>
+            <w:tcMar>
+              <w:left w:w="90" w:type="dxa"/>
+            </w:tcMar>
+          </w:tcPr>
+          <w:p>
+            <w:pPr>
+              <w:pStyle w:val="Normal"/>
+              <w:widowControl w:val="false"/>
               <w:jc w:val="center"/>
               <w:rPr>
                 <w:sz w:val="20"/>
@@ -1623,31 +1913,13 @@
     <w:p>
       <w:pPr>
         <w:pStyle w:val="SOMContent"/>
-        <w:spacing w:line="480" w:lineRule="auto"/>
+        <w:spacing w:lineRule="auto" w:line="480"/>
         <w:jc w:val="both"/>
         <w:rPr>
           <w:b/>
+          <w:b/>
           <w:sz w:val="22"/>
           <w:szCs w:val="22"/>
-        </w:rPr>
-      </w:pPr>
-    </w:p>
-    <w:p>
-      <w:pPr>
-        <w:pBdr>
-          <w:top w:val="none" w:sz="0" w:space="0" w:color="auto"/>
-          <w:left w:val="none" w:sz="0" w:space="0" w:color="auto"/>
-          <w:bottom w:val="none" w:sz="0" w:space="0" w:color="auto"/>
-          <w:right w:val="none" w:sz="0" w:space="0" w:color="auto"/>
-          <w:between w:val="none" w:sz="0" w:space="0" w:color="auto"/>
-        </w:pBdr>
-        <w:spacing w:after="160" w:line="259" w:lineRule="auto"/>
-        <w:rPr>
-          <w:b/>
-          <w:color w:val="auto"/>
-          <w:sz w:val="22"/>
-          <w:szCs w:val="22"/>
-          <w:lang w:eastAsia="zh-CN"/>
         </w:rPr>
       </w:pPr>
       <w:r>
@@ -1656,51 +1928,57 @@
           <w:sz w:val="22"/>
           <w:szCs w:val="22"/>
         </w:rPr>
-        <w:br w:type="page"/>
       </w:r>
     </w:p>
     <w:p>
-      <w:bookmarkStart w:id="0" w:name="_GoBack"/>
-      <w:bookmarkEnd w:id="0"/>
+      <w:pPr>
+        <w:pStyle w:val="Normal"/>
+        <w:pBdr/>
+        <w:spacing w:lineRule="auto" w:line="259" w:before="0" w:after="160"/>
+        <w:rPr/>
+      </w:pPr>
+      <w:r>
+        <w:rPr/>
+      </w:r>
     </w:p>
     <w:sectPr>
+      <w:type w:val="nextPage"/>
       <w:pgSz w:w="12240" w:h="15840"/>
-      <w:pgMar w:top="1440" w:right="1440" w:bottom="1440" w:left="1440" w:header="720" w:footer="720" w:gutter="0"/>
-      <w:cols w:space="720"/>
-      <w:docGrid w:linePitch="360"/>
+      <w:pgMar w:left="1440" w:right="1440" w:header="0" w:top="1440" w:footer="0" w:bottom="1440" w:gutter="0"/>
+      <w:pgNumType w:fmt="decimal"/>
+      <w:formProt w:val="false"/>
+      <w:textDirection w:val="lrTb"/>
+      <w:docGrid w:type="default" w:linePitch="360" w:charSpace="4294961151"/>
     </w:sectPr>
   </w:body>
 </w:document>
 </file>
 
 <file path=word/styles.xml><?xml version="1.0" encoding="utf-8"?>
-<w:styles xmlns:mc="http://schemas.openxmlformats.org/markup-compatibility/2006" xmlns:r="http://schemas.openxmlformats.org/officeDocument/2006/relationships" xmlns:w="http://schemas.openxmlformats.org/wordprocessingml/2006/main" xmlns:w14="http://schemas.microsoft.com/office/word/2010/wordml" xmlns:w15="http://schemas.microsoft.com/office/word/2012/wordml" mc:Ignorable="w14 w15">
+<w:styles xmlns:w="http://schemas.openxmlformats.org/wordprocessingml/2006/main" xmlns:w14="http://schemas.microsoft.com/office/word/2010/wordml" xmlns:mc="http://schemas.openxmlformats.org/markup-compatibility/2006" mc:Ignorable="w14">
   <w:docDefaults>
     <w:rPrDefault>
       <w:rPr>
-        <w:rFonts w:asciiTheme="minorHAnsi" w:eastAsiaTheme="minorHAnsi" w:hAnsiTheme="minorHAnsi" w:cstheme="minorBidi"/>
-        <w:sz w:val="22"/>
+        <w:rFonts w:ascii="Calibri" w:hAnsi="Calibri" w:eastAsia="Calibri" w:cs="" w:asciiTheme="minorHAnsi" w:cstheme="minorBidi" w:eastAsiaTheme="minorHAnsi" w:hAnsiTheme="minorHAnsi"/>
         <w:szCs w:val="22"/>
         <w:lang w:val="en-US" w:eastAsia="en-US" w:bidi="ar-SA"/>
       </w:rPr>
     </w:rPrDefault>
     <w:pPrDefault>
-      <w:pPr>
-        <w:spacing w:after="160" w:line="259" w:lineRule="auto"/>
-      </w:pPr>
+      <w:pPr/>
     </w:pPrDefault>
   </w:docDefaults>
   <w:latentStyles w:defLockedState="0" w:defUIPriority="99" w:defSemiHidden="0" w:defUnhideWhenUsed="0" w:defQFormat="0" w:count="371">
     <w:lsdException w:name="Normal" w:uiPriority="0" w:qFormat="1"/>
     <w:lsdException w:name="heading 1" w:uiPriority="9" w:qFormat="1"/>
-    <w:lsdException w:name="heading 2" w:semiHidden="1" w:uiPriority="9" w:unhideWhenUsed="1" w:qFormat="1"/>
-    <w:lsdException w:name="heading 3" w:semiHidden="1" w:uiPriority="9" w:unhideWhenUsed="1" w:qFormat="1"/>
-    <w:lsdException w:name="heading 4" w:semiHidden="1" w:uiPriority="9" w:unhideWhenUsed="1" w:qFormat="1"/>
-    <w:lsdException w:name="heading 5" w:semiHidden="1" w:uiPriority="9" w:unhideWhenUsed="1" w:qFormat="1"/>
-    <w:lsdException w:name="heading 6" w:semiHidden="1" w:uiPriority="9" w:unhideWhenUsed="1" w:qFormat="1"/>
-    <w:lsdException w:name="heading 7" w:semiHidden="1" w:uiPriority="9" w:unhideWhenUsed="1" w:qFormat="1"/>
-    <w:lsdException w:name="heading 8" w:semiHidden="1" w:uiPriority="9" w:unhideWhenUsed="1" w:qFormat="1"/>
-    <w:lsdException w:name="heading 9" w:semiHidden="1" w:uiPriority="9" w:unhideWhenUsed="1" w:qFormat="1"/>
+    <w:lsdException w:name="heading 2" w:uiPriority="9" w:semiHidden="1" w:unhideWhenUsed="1" w:qFormat="1"/>
+    <w:lsdException w:name="heading 3" w:uiPriority="9" w:semiHidden="1" w:unhideWhenUsed="1" w:qFormat="1"/>
+    <w:lsdException w:name="heading 4" w:uiPriority="9" w:semiHidden="1" w:unhideWhenUsed="1" w:qFormat="1"/>
+    <w:lsdException w:name="heading 5" w:uiPriority="9" w:semiHidden="1" w:unhideWhenUsed="1" w:qFormat="1"/>
+    <w:lsdException w:name="heading 6" w:uiPriority="9" w:semiHidden="1" w:unhideWhenUsed="1" w:qFormat="1"/>
+    <w:lsdException w:name="heading 7" w:uiPriority="9" w:semiHidden="1" w:unhideWhenUsed="1" w:qFormat="1"/>
+    <w:lsdException w:name="heading 8" w:uiPriority="9" w:semiHidden="1" w:unhideWhenUsed="1" w:qFormat="1"/>
+    <w:lsdException w:name="heading 9" w:uiPriority="9" w:semiHidden="1" w:unhideWhenUsed="1" w:qFormat="1"/>
     <w:lsdException w:name="index 1" w:semiHidden="1" w:unhideWhenUsed="1"/>
     <w:lsdException w:name="index 2" w:semiHidden="1" w:unhideWhenUsed="1"/>
     <w:lsdException w:name="index 3" w:semiHidden="1" w:unhideWhenUsed="1"/>
@@ -1710,22 +1988,22 @@
     <w:lsdException w:name="index 7" w:semiHidden="1" w:unhideWhenUsed="1"/>
     <w:lsdException w:name="index 8" w:semiHidden="1" w:unhideWhenUsed="1"/>
     <w:lsdException w:name="index 9" w:semiHidden="1" w:unhideWhenUsed="1"/>
-    <w:lsdException w:name="toc 1" w:semiHidden="1" w:uiPriority="39" w:unhideWhenUsed="1"/>
-    <w:lsdException w:name="toc 2" w:semiHidden="1" w:uiPriority="39" w:unhideWhenUsed="1"/>
-    <w:lsdException w:name="toc 3" w:semiHidden="1" w:uiPriority="39" w:unhideWhenUsed="1"/>
-    <w:lsdException w:name="toc 4" w:semiHidden="1" w:uiPriority="39" w:unhideWhenUsed="1"/>
-    <w:lsdException w:name="toc 5" w:semiHidden="1" w:uiPriority="39" w:unhideWhenUsed="1"/>
-    <w:lsdException w:name="toc 6" w:semiHidden="1" w:uiPriority="39" w:unhideWhenUsed="1"/>
-    <w:lsdException w:name="toc 7" w:semiHidden="1" w:uiPriority="39" w:unhideWhenUsed="1"/>
-    <w:lsdException w:name="toc 8" w:semiHidden="1" w:uiPriority="39" w:unhideWhenUsed="1"/>
-    <w:lsdException w:name="toc 9" w:semiHidden="1" w:uiPriority="39" w:unhideWhenUsed="1"/>
+    <w:lsdException w:name="toc 1" w:uiPriority="39" w:semiHidden="1" w:unhideWhenUsed="1"/>
+    <w:lsdException w:name="toc 2" w:uiPriority="39" w:semiHidden="1" w:unhideWhenUsed="1"/>
+    <w:lsdException w:name="toc 3" w:uiPriority="39" w:semiHidden="1" w:unhideWhenUsed="1"/>
+    <w:lsdException w:name="toc 4" w:uiPriority="39" w:semiHidden="1" w:unhideWhenUsed="1"/>
+    <w:lsdException w:name="toc 5" w:uiPriority="39" w:semiHidden="1" w:unhideWhenUsed="1"/>
+    <w:lsdException w:name="toc 6" w:uiPriority="39" w:semiHidden="1" w:unhideWhenUsed="1"/>
+    <w:lsdException w:name="toc 7" w:uiPriority="39" w:semiHidden="1" w:unhideWhenUsed="1"/>
+    <w:lsdException w:name="toc 8" w:uiPriority="39" w:semiHidden="1" w:unhideWhenUsed="1"/>
+    <w:lsdException w:name="toc 9" w:uiPriority="39" w:semiHidden="1" w:unhideWhenUsed="1"/>
     <w:lsdException w:name="Normal Indent" w:semiHidden="1" w:unhideWhenUsed="1"/>
     <w:lsdException w:name="footnote text" w:semiHidden="1" w:unhideWhenUsed="1"/>
     <w:lsdException w:name="annotation text" w:semiHidden="1" w:unhideWhenUsed="1"/>
     <w:lsdException w:name="header" w:semiHidden="1" w:unhideWhenUsed="1"/>
     <w:lsdException w:name="footer" w:semiHidden="1" w:unhideWhenUsed="1"/>
     <w:lsdException w:name="index heading" w:semiHidden="1" w:unhideWhenUsed="1"/>
-    <w:lsdException w:name="caption" w:semiHidden="1" w:uiPriority="35" w:unhideWhenUsed="1" w:qFormat="1"/>
+    <w:lsdException w:name="caption" w:uiPriority="35" w:semiHidden="1" w:unhideWhenUsed="1" w:qFormat="1"/>
     <w:lsdException w:name="table of figures" w:semiHidden="1" w:unhideWhenUsed="1"/>
     <w:lsdException w:name="envelope address" w:semiHidden="1" w:unhideWhenUsed="1"/>
     <w:lsdException w:name="envelope return" w:semiHidden="1" w:unhideWhenUsed="1"/>
@@ -1756,7 +2034,7 @@
     <w:lsdException w:name="Title" w:uiPriority="10" w:qFormat="1"/>
     <w:lsdException w:name="Closing" w:semiHidden="1" w:unhideWhenUsed="1"/>
     <w:lsdException w:name="Signature" w:semiHidden="1" w:unhideWhenUsed="1"/>
-    <w:lsdException w:name="Default Paragraph Font" w:semiHidden="1" w:uiPriority="1" w:unhideWhenUsed="1"/>
+    <w:lsdException w:name="Default Paragraph Font" w:uiPriority="1" w:semiHidden="1" w:unhideWhenUsed="1"/>
     <w:lsdException w:name="Body Text" w:semiHidden="1" w:unhideWhenUsed="1"/>
     <w:lsdException w:name="Body Text Indent" w:semiHidden="1" w:unhideWhenUsed="1"/>
     <w:lsdException w:name="List Continue" w:semiHidden="1" w:unhideWhenUsed="1"/>
@@ -1956,8 +2234,8 @@
     <w:lsdException w:name="Subtle Reference" w:uiPriority="31" w:qFormat="1"/>
     <w:lsdException w:name="Intense Reference" w:uiPriority="32" w:qFormat="1"/>
     <w:lsdException w:name="Book Title" w:uiPriority="33" w:qFormat="1"/>
-    <w:lsdException w:name="Bibliography" w:semiHidden="1" w:uiPriority="37" w:unhideWhenUsed="1"/>
-    <w:lsdException w:name="TOC Heading" w:semiHidden="1" w:uiPriority="39" w:unhideWhenUsed="1" w:qFormat="1"/>
+    <w:lsdException w:name="Bibliography" w:uiPriority="37" w:semiHidden="1" w:unhideWhenUsed="1"/>
+    <w:lsdException w:name="TOC Heading" w:uiPriority="39" w:semiHidden="1" w:unhideWhenUsed="1" w:qFormat="1"/>
     <w:lsdException w:name="Plain Table 1" w:uiPriority="41"/>
     <w:lsdException w:name="Plain Table 2" w:uiPriority="42"/>
     <w:lsdException w:name="Plain Table 3" w:uiPriority="43"/>
@@ -2063,31 +2341,120 @@
     <w:lsdException w:name="List Table 6 Colorful Accent 6" w:uiPriority="51"/>
     <w:lsdException w:name="List Table 7 Colorful Accent 6" w:uiPriority="52"/>
   </w:latentStyles>
-  <w:style w:type="paragraph" w:default="1" w:styleId="Normal">
+  <w:style w:type="paragraph" w:styleId="Normal" w:default="1">
     <w:name w:val="Normal"/>
+    <w:qFormat/>
     <w:rsid w:val="00762242"/>
     <w:pPr>
-      <w:pBdr>
-        <w:top w:val="nil"/>
-        <w:left w:val="nil"/>
-        <w:bottom w:val="nil"/>
-        <w:right w:val="nil"/>
-        <w:between w:val="nil"/>
-      </w:pBdr>
-      <w:spacing w:after="0" w:line="240" w:lineRule="auto"/>
+      <w:widowControl/>
+      <w:pBdr/>
+      <w:bidi w:val="0"/>
+      <w:spacing w:lineRule="auto" w:line="240" w:before="0" w:after="0"/>
+      <w:jc w:val="left"/>
     </w:pPr>
     <w:rPr>
-      <w:rFonts w:ascii="Times New Roman" w:eastAsia="Times New Roman" w:hAnsi="Times New Roman" w:cs="Times New Roman"/>
+      <w:rFonts w:ascii="Times New Roman" w:hAnsi="Times New Roman" w:eastAsia="Times New Roman" w:cs="Times New Roman"/>
       <w:color w:val="000000"/>
+      <w:sz w:val="24"/>
+      <w:szCs w:val="24"/>
+      <w:lang w:val="en-US" w:eastAsia="en-US" w:bidi="ar-SA"/>
+    </w:rPr>
+  </w:style>
+  <w:style w:type="character" w:styleId="DefaultParagraphFont" w:default="1">
+    <w:name w:val="Default Paragraph Font"/>
+    <w:uiPriority w:val="1"/>
+    <w:semiHidden/>
+    <w:unhideWhenUsed/>
+    <w:qFormat/>
+    <w:rPr/>
+  </w:style>
+  <w:style w:type="character" w:styleId="InternetLink">
+    <w:name w:val="Internet Link"/>
+    <w:rPr>
+      <w:color w:val="000080"/>
+      <w:u w:val="single"/>
+      <w:lang w:val="zxx" w:eastAsia="zxx" w:bidi="zxx"/>
+    </w:rPr>
+  </w:style>
+  <w:style w:type="paragraph" w:styleId="Heading">
+    <w:name w:val="Heading"/>
+    <w:basedOn w:val="Normal"/>
+    <w:next w:val="TextBody"/>
+    <w:qFormat/>
+    <w:pPr>
+      <w:keepNext/>
+      <w:spacing w:before="240" w:after="120"/>
+    </w:pPr>
+    <w:rPr>
+      <w:rFonts w:ascii="Liberation Sans" w:hAnsi="Liberation Sans" w:eastAsia="Noto Sans CJK SC Regular" w:cs="FreeSans"/>
+      <w:sz w:val="28"/>
+      <w:szCs w:val="28"/>
+    </w:rPr>
+  </w:style>
+  <w:style w:type="paragraph" w:styleId="TextBody">
+    <w:name w:val="Body Text"/>
+    <w:basedOn w:val="Normal"/>
+    <w:pPr>
+      <w:spacing w:lineRule="auto" w:line="288" w:before="0" w:after="140"/>
+    </w:pPr>
+    <w:rPr/>
+  </w:style>
+  <w:style w:type="paragraph" w:styleId="List">
+    <w:name w:val="List"/>
+    <w:basedOn w:val="TextBody"/>
+    <w:pPr/>
+    <w:rPr>
+      <w:rFonts w:cs="FreeSans"/>
+    </w:rPr>
+  </w:style>
+  <w:style w:type="paragraph" w:styleId="Caption">
+    <w:name w:val="Caption"/>
+    <w:basedOn w:val="Normal"/>
+    <w:qFormat/>
+    <w:pPr>
+      <w:suppressLineNumbers/>
+      <w:spacing w:before="120" w:after="120"/>
+    </w:pPr>
+    <w:rPr>
+      <w:rFonts w:cs="FreeSans"/>
+      <w:i/>
+      <w:iCs/>
       <w:sz w:val="24"/>
       <w:szCs w:val="24"/>
     </w:rPr>
   </w:style>
-  <w:style w:type="character" w:default="1" w:styleId="DefaultParagraphFont">
-    <w:name w:val="Default Paragraph Font"/>
-    <w:uiPriority w:val="1"/>
+  <w:style w:type="paragraph" w:styleId="Index">
+    <w:name w:val="Index"/>
+    <w:basedOn w:val="Normal"/>
+    <w:qFormat/>
+    <w:pPr>
+      <w:suppressLineNumbers/>
+    </w:pPr>
+    <w:rPr>
+      <w:rFonts w:cs="FreeSans"/>
+    </w:rPr>
+  </w:style>
+  <w:style w:type="paragraph" w:styleId="SOMContent" w:customStyle="1">
+    <w:name w:val="SOMContent"/>
+    <w:basedOn w:val="Normal"/>
+    <w:qFormat/>
+    <w:rsid w:val="00762242"/>
+    <w:pPr>
+      <w:pBdr/>
+      <w:suppressAutoHyphens w:val="true"/>
+      <w:spacing w:before="120" w:after="0"/>
+    </w:pPr>
+    <w:rPr>
+      <w:color w:val="00000A"/>
+      <w:lang w:eastAsia="zh-CN"/>
+    </w:rPr>
+  </w:style>
+  <w:style w:type="numbering" w:styleId="NoList" w:default="1">
+    <w:name w:val="No List"/>
+    <w:uiPriority w:val="99"/>
     <w:semiHidden/>
     <w:unhideWhenUsed/>
+    <w:qFormat/>
   </w:style>
   <w:style w:type="table" w:default="1" w:styleId="TableNormal">
     <w:name w:val="Normal Table"/>
@@ -2103,32 +2470,6 @@
         <w:right w:w="108" w:type="dxa"/>
       </w:tblCellMar>
     </w:tblPr>
-  </w:style>
-  <w:style w:type="numbering" w:default="1" w:styleId="NoList">
-    <w:name w:val="No List"/>
-    <w:uiPriority w:val="99"/>
-    <w:semiHidden/>
-    <w:unhideWhenUsed/>
-  </w:style>
-  <w:style w:type="paragraph" w:customStyle="1" w:styleId="SOMContent">
-    <w:name w:val="SOMContent"/>
-    <w:basedOn w:val="Normal"/>
-    <w:rsid w:val="00762242"/>
-    <w:pPr>
-      <w:pBdr>
-        <w:top w:val="none" w:sz="0" w:space="0" w:color="auto"/>
-        <w:left w:val="none" w:sz="0" w:space="0" w:color="auto"/>
-        <w:bottom w:val="none" w:sz="0" w:space="0" w:color="auto"/>
-        <w:right w:val="none" w:sz="0" w:space="0" w:color="auto"/>
-        <w:between w:val="none" w:sz="0" w:space="0" w:color="auto"/>
-      </w:pBdr>
-      <w:suppressAutoHyphens/>
-      <w:spacing w:before="120"/>
-    </w:pPr>
-    <w:rPr>
-      <w:color w:val="auto"/>
-      <w:lang w:eastAsia="zh-CN"/>
-    </w:rPr>
   </w:style>
 </w:styles>
 </file>

</xml_diff>